<commit_message>
Avaliaçao do tabuleiro, validação e computador
</commit_message>
<xml_diff>
--- a/Project_1/ju_parts.docx
+++ b/Project_1/ju_parts.docx
@@ -65,6 +65,69 @@
       <w:r>
         <w:rPr>
           <w:rFonts w:ascii="Century Schoolbook" w:hAnsi="Century Schoolbook"/>
+          <w:noProof/>
+          <w:sz w:val="24"/>
+          <w:szCs w:val="24"/>
+        </w:rPr>
+        <w:drawing>
+          <wp:anchor distT="0" distB="0" distL="114300" distR="114300" simplePos="0" relativeHeight="251658240" behindDoc="0" locked="0" layoutInCell="1" allowOverlap="1" wp14:anchorId="3B08FEF1" wp14:editId="6B3503F9">
+            <wp:simplePos x="0" y="0"/>
+            <wp:positionH relativeFrom="margin">
+              <wp:posOffset>2452370</wp:posOffset>
+            </wp:positionH>
+            <wp:positionV relativeFrom="margin">
+              <wp:posOffset>1746250</wp:posOffset>
+            </wp:positionV>
+            <wp:extent cx="2957195" cy="2388870"/>
+            <wp:effectExtent l="0" t="0" r="0" b="0"/>
+            <wp:wrapSquare wrapText="bothSides"/>
+            <wp:docPr id="1" name="Imagem 1"/>
+            <wp:cNvGraphicFramePr>
+              <a:graphicFrameLocks xmlns:a="http://schemas.openxmlformats.org/drawingml/2006/main" noChangeAspect="1"/>
+            </wp:cNvGraphicFramePr>
+            <a:graphic xmlns:a="http://schemas.openxmlformats.org/drawingml/2006/main">
+              <a:graphicData uri="http://schemas.openxmlformats.org/drawingml/2006/picture">
+                <pic:pic xmlns:pic="http://schemas.openxmlformats.org/drawingml/2006/picture">
+                  <pic:nvPicPr>
+                    <pic:cNvPr id="1" name="Capturar2.PNG"/>
+                    <pic:cNvPicPr/>
+                  </pic:nvPicPr>
+                  <pic:blipFill>
+                    <a:blip r:embed="rId4">
+                      <a:extLst>
+                        <a:ext uri="{28A0092B-C50C-407E-A947-70E740481C1C}">
+                          <a14:useLocalDpi xmlns:a14="http://schemas.microsoft.com/office/drawing/2010/main" val="0"/>
+                        </a:ext>
+                      </a:extLst>
+                    </a:blip>
+                    <a:stretch>
+                      <a:fillRect/>
+                    </a:stretch>
+                  </pic:blipFill>
+                  <pic:spPr>
+                    <a:xfrm>
+                      <a:off x="0" y="0"/>
+                      <a:ext cx="2957195" cy="2388870"/>
+                    </a:xfrm>
+                    <a:prstGeom prst="rect">
+                      <a:avLst/>
+                    </a:prstGeom>
+                  </pic:spPr>
+                </pic:pic>
+              </a:graphicData>
+            </a:graphic>
+            <wp14:sizeRelH relativeFrom="margin">
+              <wp14:pctWidth>0</wp14:pctWidth>
+            </wp14:sizeRelH>
+            <wp14:sizeRelV relativeFrom="margin">
+              <wp14:pctHeight>0</wp14:pctHeight>
+            </wp14:sizeRelV>
+          </wp:anchor>
+        </w:drawing>
+      </w:r>
+      <w:r>
+        <w:rPr>
+          <w:rFonts w:ascii="Century Schoolbook" w:hAnsi="Century Schoolbook"/>
           <w:i/>
           <w:sz w:val="44"/>
           <w:szCs w:val="24"/>
@@ -77,7 +140,6 @@
         <w:jc w:val="both"/>
         <w:rPr>
           <w:rFonts w:ascii="Century Schoolbook" w:hAnsi="Century Schoolbook"/>
-          <w:color w:val="AEAAAA" w:themeColor="background2" w:themeShade="BF"/>
           <w:sz w:val="24"/>
           <w:szCs w:val="24"/>
         </w:rPr>
@@ -85,112 +147,121 @@
       <w:r>
         <w:rPr>
           <w:rFonts w:ascii="Century Schoolbook" w:hAnsi="Century Schoolbook"/>
-          <w:color w:val="AEAAAA" w:themeColor="background2" w:themeShade="BF"/>
-          <w:sz w:val="24"/>
-          <w:szCs w:val="24"/>
-        </w:rPr>
-        <w:t xml:space="preserve">Obtenção de uma lista de jogadas possíveis. Exemplo: </w:t>
-      </w:r>
-      <w:proofErr w:type="spellStart"/>
-      <w:r>
-        <w:rPr>
-          <w:rFonts w:ascii="Century Schoolbook" w:hAnsi="Century Schoolbook"/>
-          <w:color w:val="AEAAAA" w:themeColor="background2" w:themeShade="BF"/>
-          <w:sz w:val="24"/>
-          <w:szCs w:val="24"/>
-        </w:rPr>
-        <w:t>valid_</w:t>
+          <w:sz w:val="24"/>
+          <w:szCs w:val="24"/>
+        </w:rPr>
+        <w:t xml:space="preserve">Uma posição é considerada válida para os jogadores (X/O) se a célula estiver vazia e se estiver na linha de visão de pelo menos um </w:t>
+      </w:r>
+      <w:proofErr w:type="spellStart"/>
+      <w:r>
+        <w:rPr>
+          <w:rFonts w:ascii="Century Schoolbook" w:hAnsi="Century Schoolbook"/>
+          <w:sz w:val="24"/>
+          <w:szCs w:val="24"/>
+        </w:rPr>
+        <w:t>worker</w:t>
+      </w:r>
+      <w:proofErr w:type="spellEnd"/>
+      <w:r>
+        <w:rPr>
+          <w:rFonts w:ascii="Century Schoolbook" w:hAnsi="Century Schoolbook"/>
+          <w:sz w:val="24"/>
+          <w:szCs w:val="24"/>
+        </w:rPr>
+        <w:t xml:space="preserve">, isto é, a célula tem que estar num </w:t>
       </w:r>
       <w:proofErr w:type="gramStart"/>
       <w:r>
         <w:rPr>
           <w:rFonts w:ascii="Century Schoolbook" w:hAnsi="Century Schoolbook"/>
-          <w:color w:val="AEAAAA" w:themeColor="background2" w:themeShade="BF"/>
-          <w:sz w:val="24"/>
-          <w:szCs w:val="24"/>
-        </w:rPr>
-        <w:t>moves</w:t>
-      </w:r>
-      <w:proofErr w:type="spellEnd"/>
-      <w:r>
-        <w:rPr>
-          <w:rFonts w:ascii="Century Schoolbook" w:hAnsi="Century Schoolbook"/>
-          <w:color w:val="AEAAAA" w:themeColor="background2" w:themeShade="BF"/>
-          <w:sz w:val="24"/>
-          <w:szCs w:val="24"/>
-        </w:rPr>
-        <w:t>(</w:t>
+          <w:sz w:val="24"/>
+          <w:szCs w:val="24"/>
+        </w:rPr>
+        <w:t>das 8 sentidos</w:t>
       </w:r>
       <w:proofErr w:type="gramEnd"/>
       <w:r>
         <w:rPr>
           <w:rFonts w:ascii="Century Schoolbook" w:hAnsi="Century Schoolbook"/>
-          <w:color w:val="AEAAAA" w:themeColor="background2" w:themeShade="BF"/>
-          <w:sz w:val="24"/>
-          <w:szCs w:val="24"/>
-        </w:rPr>
-        <w:t>+</w:t>
-      </w:r>
-      <w:proofErr w:type="spellStart"/>
-      <w:r>
-        <w:rPr>
-          <w:rFonts w:ascii="Century Schoolbook" w:hAnsi="Century Schoolbook"/>
-          <w:color w:val="AEAAAA" w:themeColor="background2" w:themeShade="BF"/>
-          <w:sz w:val="24"/>
-          <w:szCs w:val="24"/>
-        </w:rPr>
-        <w:t>Board</w:t>
-      </w:r>
-      <w:proofErr w:type="spellEnd"/>
-      <w:r>
-        <w:rPr>
-          <w:rFonts w:ascii="Century Schoolbook" w:hAnsi="Century Schoolbook"/>
-          <w:color w:val="AEAAAA" w:themeColor="background2" w:themeShade="BF"/>
-          <w:sz w:val="24"/>
-          <w:szCs w:val="24"/>
-        </w:rPr>
-        <w:t>, +</w:t>
-      </w:r>
-      <w:proofErr w:type="spellStart"/>
-      <w:r>
-        <w:rPr>
-          <w:rFonts w:ascii="Century Schoolbook" w:hAnsi="Century Schoolbook"/>
-          <w:color w:val="AEAAAA" w:themeColor="background2" w:themeShade="BF"/>
-          <w:sz w:val="24"/>
-          <w:szCs w:val="24"/>
-        </w:rPr>
-        <w:t>Player</w:t>
-      </w:r>
-      <w:proofErr w:type="spellEnd"/>
-      <w:r>
-        <w:rPr>
-          <w:rFonts w:ascii="Century Schoolbook" w:hAnsi="Century Schoolbook"/>
-          <w:color w:val="AEAAAA" w:themeColor="background2" w:themeShade="BF"/>
-          <w:sz w:val="24"/>
-          <w:szCs w:val="24"/>
-        </w:rPr>
-        <w:t>, -</w:t>
-      </w:r>
-      <w:proofErr w:type="spellStart"/>
-      <w:r>
-        <w:rPr>
-          <w:rFonts w:ascii="Century Schoolbook" w:hAnsi="Century Schoolbook"/>
-          <w:color w:val="AEAAAA" w:themeColor="background2" w:themeShade="BF"/>
-          <w:sz w:val="24"/>
-          <w:szCs w:val="24"/>
-        </w:rPr>
-        <w:t>ListOfMoves</w:t>
-      </w:r>
-      <w:proofErr w:type="spellEnd"/>
-      <w:r>
-        <w:rPr>
-          <w:rFonts w:ascii="Century Schoolbook" w:hAnsi="Century Schoolbook"/>
-          <w:color w:val="AEAAAA" w:themeColor="background2" w:themeShade="BF"/>
-          <w:sz w:val="24"/>
-          <w:szCs w:val="24"/>
-        </w:rPr>
-        <w:t>).</w:t>
-      </w:r>
+          <w:sz w:val="24"/>
+          <w:szCs w:val="24"/>
+        </w:rPr>
+        <w:t xml:space="preserve"> (N, S, E, O, NE, NO, SE, SO) em relação ao </w:t>
+      </w:r>
+      <w:proofErr w:type="spellStart"/>
+      <w:r>
+        <w:rPr>
+          <w:rFonts w:ascii="Century Schoolbook" w:hAnsi="Century Schoolbook"/>
+          <w:sz w:val="24"/>
+          <w:szCs w:val="24"/>
+        </w:rPr>
+        <w:t>worker</w:t>
+      </w:r>
+      <w:proofErr w:type="spellEnd"/>
+      <w:r>
+        <w:rPr>
+          <w:rFonts w:ascii="Century Schoolbook" w:hAnsi="Century Schoolbook"/>
+          <w:sz w:val="24"/>
+          <w:szCs w:val="24"/>
+        </w:rPr>
+        <w:t xml:space="preserve"> e entre essa célula e o </w:t>
+      </w:r>
+      <w:proofErr w:type="spellStart"/>
+      <w:r>
+        <w:rPr>
+          <w:rFonts w:ascii="Century Schoolbook" w:hAnsi="Century Schoolbook"/>
+          <w:sz w:val="24"/>
+          <w:szCs w:val="24"/>
+        </w:rPr>
+        <w:t>worker</w:t>
+      </w:r>
+      <w:proofErr w:type="spellEnd"/>
+      <w:r>
+        <w:rPr>
+          <w:rFonts w:ascii="Century Schoolbook" w:hAnsi="Century Schoolbook"/>
+          <w:sz w:val="24"/>
+          <w:szCs w:val="24"/>
+        </w:rPr>
+        <w:t xml:space="preserve"> não existir nenhuma peça. Na imagem à direita podemos ver um exemplo de tabuleiro onde as linhas azuis são as diferentes linhas provenientes do </w:t>
+      </w:r>
+      <w:proofErr w:type="spellStart"/>
+      <w:r>
+        <w:rPr>
+          <w:rFonts w:ascii="Century Schoolbook" w:hAnsi="Century Schoolbook"/>
+          <w:sz w:val="24"/>
+          <w:szCs w:val="24"/>
+        </w:rPr>
+        <w:t>worker</w:t>
+      </w:r>
+      <w:proofErr w:type="spellEnd"/>
+      <w:r>
+        <w:rPr>
+          <w:rFonts w:ascii="Century Schoolbook" w:hAnsi="Century Schoolbook"/>
+          <w:sz w:val="24"/>
+          <w:szCs w:val="24"/>
+        </w:rPr>
+        <w:t xml:space="preserve"> e a rosa as linhas de visão destes. Uma posição é considerada válida para o movimento dos </w:t>
+      </w:r>
+      <w:proofErr w:type="spellStart"/>
+      <w:r>
+        <w:rPr>
+          <w:rFonts w:ascii="Century Schoolbook" w:hAnsi="Century Schoolbook"/>
+          <w:sz w:val="24"/>
+          <w:szCs w:val="24"/>
+        </w:rPr>
+        <w:t>workers</w:t>
+      </w:r>
+      <w:proofErr w:type="spellEnd"/>
+      <w:r>
+        <w:rPr>
+          <w:rFonts w:ascii="Century Schoolbook" w:hAnsi="Century Schoolbook"/>
+          <w:sz w:val="24"/>
+          <w:szCs w:val="24"/>
+        </w:rPr>
+        <w:t xml:space="preserve"> se a célula se encontrar vazia.</w:t>
+      </w:r>
+      <w:bookmarkStart w:id="0" w:name="_GoBack"/>
+      <w:bookmarkEnd w:id="0"/>
     </w:p>
     <w:p>
       <w:pPr>
@@ -223,13 +294,39 @@
           <w:sz w:val="24"/>
           <w:szCs w:val="24"/>
         </w:rPr>
-        <w:t>a validação das jogadas foram usados os seguintes predicados:</w:t>
+        <w:t>a validação das jogadas foram usados os seguintes predicados</w:t>
+      </w:r>
+      <w:r>
+        <w:rPr>
+          <w:rFonts w:ascii="Century Schoolbook" w:hAnsi="Century Schoolbook"/>
+          <w:sz w:val="24"/>
+          <w:szCs w:val="24"/>
+        </w:rPr>
+        <w:t xml:space="preserve"> que se encontram no ficheiro </w:t>
+      </w:r>
+      <w:r>
+        <w:rPr>
+          <w:rFonts w:ascii="Century Schoolbook" w:hAnsi="Century Schoolbook"/>
+          <w:i/>
+          <w:sz w:val="24"/>
+          <w:szCs w:val="24"/>
+        </w:rPr>
+        <w:t>logic.pl</w:t>
+      </w:r>
+      <w:r>
+        <w:rPr>
+          <w:rFonts w:ascii="Century Schoolbook" w:hAnsi="Century Schoolbook"/>
+          <w:sz w:val="24"/>
+          <w:szCs w:val="24"/>
+        </w:rPr>
+        <w:t>:</w:t>
       </w:r>
     </w:p>
     <w:p>
       <w:pPr>
         <w:shd w:val="clear" w:color="auto" w:fill="F5F5F5"/>
         <w:spacing w:after="0" w:line="285" w:lineRule="atLeast"/>
+        <w:jc w:val="both"/>
         <w:rPr>
           <w:rFonts w:ascii="Consolas" w:eastAsia="Times New Roman" w:hAnsi="Consolas" w:cs="Times New Roman"/>
           <w:color w:val="333333"/>
@@ -399,6 +496,7 @@
       <w:pPr>
         <w:shd w:val="clear" w:color="auto" w:fill="F5F5F5"/>
         <w:spacing w:after="0" w:line="285" w:lineRule="atLeast"/>
+        <w:jc w:val="both"/>
         <w:rPr>
           <w:rFonts w:ascii="Consolas" w:eastAsia="Times New Roman" w:hAnsi="Consolas" w:cs="Times New Roman"/>
           <w:color w:val="333333"/>
@@ -524,6 +622,7 @@
       <w:pPr>
         <w:shd w:val="clear" w:color="auto" w:fill="F5F5F5"/>
         <w:spacing w:after="0" w:line="285" w:lineRule="atLeast"/>
+        <w:jc w:val="both"/>
         <w:rPr>
           <w:rFonts w:ascii="Consolas" w:eastAsia="Times New Roman" w:hAnsi="Consolas" w:cs="Times New Roman"/>
           <w:color w:val="333333"/>
@@ -649,6 +748,7 @@
       <w:pPr>
         <w:shd w:val="clear" w:color="auto" w:fill="F5F5F5"/>
         <w:spacing w:after="0" w:line="285" w:lineRule="atLeast"/>
+        <w:jc w:val="both"/>
         <w:rPr>
           <w:rFonts w:ascii="Consolas" w:eastAsia="Times New Roman" w:hAnsi="Consolas" w:cs="Times New Roman"/>
           <w:color w:val="333333"/>
@@ -818,6 +918,7 @@
       <w:pPr>
         <w:shd w:val="clear" w:color="auto" w:fill="F5F5F5"/>
         <w:spacing w:after="0" w:line="285" w:lineRule="atLeast"/>
+        <w:jc w:val="both"/>
         <w:rPr>
           <w:rFonts w:ascii="Consolas" w:eastAsia="Times New Roman" w:hAnsi="Consolas" w:cs="Times New Roman"/>
           <w:color w:val="333333"/>
@@ -1047,6 +1148,7 @@
       <w:pPr>
         <w:shd w:val="clear" w:color="auto" w:fill="F5F5F5"/>
         <w:spacing w:after="0" w:line="285" w:lineRule="atLeast"/>
+        <w:jc w:val="both"/>
         <w:rPr>
           <w:rFonts w:ascii="Consolas" w:eastAsia="Times New Roman" w:hAnsi="Consolas" w:cs="Times New Roman"/>
           <w:color w:val="333333"/>
@@ -1276,6 +1378,7 @@
       <w:pPr>
         <w:shd w:val="clear" w:color="auto" w:fill="F5F5F5"/>
         <w:spacing w:after="0" w:line="285" w:lineRule="atLeast"/>
+        <w:jc w:val="both"/>
         <w:rPr>
           <w:rFonts w:ascii="Consolas" w:eastAsia="Times New Roman" w:hAnsi="Consolas" w:cs="Times New Roman"/>
           <w:color w:val="333333"/>
@@ -1505,6 +1608,7 @@
       <w:pPr>
         <w:shd w:val="clear" w:color="auto" w:fill="F5F5F5"/>
         <w:spacing w:after="0" w:line="285" w:lineRule="atLeast"/>
+        <w:jc w:val="both"/>
         <w:rPr>
           <w:rFonts w:ascii="Consolas" w:eastAsia="Times New Roman" w:hAnsi="Consolas" w:cs="Times New Roman"/>
           <w:color w:val="333333"/>
@@ -1734,6 +1838,7 @@
       <w:pPr>
         <w:shd w:val="clear" w:color="auto" w:fill="F5F5F5"/>
         <w:spacing w:after="0" w:line="285" w:lineRule="atLeast"/>
+        <w:jc w:val="both"/>
         <w:rPr>
           <w:rFonts w:ascii="Consolas" w:eastAsia="Times New Roman" w:hAnsi="Consolas" w:cs="Times New Roman"/>
           <w:color w:val="333333"/>
@@ -1973,6 +2078,7 @@
       <w:pPr>
         <w:shd w:val="clear" w:color="auto" w:fill="F5F5F5"/>
         <w:spacing w:after="0" w:line="285" w:lineRule="atLeast"/>
+        <w:jc w:val="both"/>
         <w:rPr>
           <w:rFonts w:ascii="Consolas" w:eastAsia="Times New Roman" w:hAnsi="Consolas" w:cs="Times New Roman"/>
           <w:color w:val="333333"/>
@@ -2202,6 +2308,7 @@
       <w:pPr>
         <w:shd w:val="clear" w:color="auto" w:fill="F5F5F5"/>
         <w:spacing w:after="0" w:line="285" w:lineRule="atLeast"/>
+        <w:jc w:val="both"/>
         <w:rPr>
           <w:rFonts w:ascii="Consolas" w:eastAsia="Times New Roman" w:hAnsi="Consolas" w:cs="Times New Roman"/>
           <w:color w:val="333333"/>
@@ -2431,6 +2538,7 @@
       <w:pPr>
         <w:shd w:val="clear" w:color="auto" w:fill="F5F5F5"/>
         <w:spacing w:after="0" w:line="285" w:lineRule="atLeast"/>
+        <w:jc w:val="both"/>
         <w:rPr>
           <w:rFonts w:ascii="Consolas" w:eastAsia="Times New Roman" w:hAnsi="Consolas" w:cs="Times New Roman"/>
           <w:color w:val="333333"/>
@@ -2654,12 +2762,1054 @@
           <w:lang w:eastAsia="pt-PT"/>
         </w:rPr>
         <w:t xml:space="preserve"> )</w:t>
+      </w:r>
+    </w:p>
+    <w:p>
+      <w:pPr>
+        <w:jc w:val="both"/>
+        <w:rPr>
+          <w:rFonts w:ascii="Century Schoolbook" w:hAnsi="Century Schoolbook"/>
+          <w:sz w:val="24"/>
+          <w:szCs w:val="24"/>
+        </w:rPr>
+      </w:pPr>
+    </w:p>
+    <w:p>
+      <w:pPr>
+        <w:jc w:val="both"/>
+        <w:rPr>
+          <w:rFonts w:ascii="Century Schoolbook" w:hAnsi="Century Schoolbook"/>
+          <w:sz w:val="24"/>
+          <w:szCs w:val="24"/>
+        </w:rPr>
+      </w:pPr>
+      <w:proofErr w:type="spellStart"/>
+      <w:r>
+        <w:rPr>
+          <w:rFonts w:ascii="Century Schoolbook" w:hAnsi="Century Schoolbook"/>
+          <w:b/>
+          <w:sz w:val="24"/>
+          <w:szCs w:val="24"/>
+        </w:rPr>
+        <w:t>checkMove</w:t>
+      </w:r>
+      <w:proofErr w:type="spellEnd"/>
+      <w:r>
+        <w:rPr>
+          <w:rFonts w:ascii="Century Schoolbook" w:hAnsi="Century Schoolbook"/>
+          <w:sz w:val="24"/>
+          <w:szCs w:val="24"/>
+        </w:rPr>
+        <w:t xml:space="preserve"> –</w:t>
+      </w:r>
+      <w:r>
+        <w:rPr>
+          <w:rFonts w:ascii="Century Schoolbook" w:hAnsi="Century Schoolbook"/>
+          <w:sz w:val="24"/>
+          <w:szCs w:val="24"/>
+        </w:rPr>
+        <w:t xml:space="preserve"> </w:t>
+      </w:r>
+      <w:r>
+        <w:rPr>
+          <w:rFonts w:ascii="Century Schoolbook" w:hAnsi="Century Schoolbook"/>
+          <w:sz w:val="24"/>
+          <w:szCs w:val="24"/>
+        </w:rPr>
+        <w:t>É chamado para v</w:t>
+      </w:r>
+      <w:r>
+        <w:rPr>
+          <w:rFonts w:ascii="Century Schoolbook" w:hAnsi="Century Schoolbook"/>
+          <w:sz w:val="24"/>
+          <w:szCs w:val="24"/>
+        </w:rPr>
+        <w:t>erifica</w:t>
+      </w:r>
+      <w:r>
+        <w:rPr>
+          <w:rFonts w:ascii="Century Schoolbook" w:hAnsi="Century Schoolbook"/>
+          <w:sz w:val="24"/>
+          <w:szCs w:val="24"/>
+        </w:rPr>
+        <w:t>r</w:t>
+      </w:r>
+      <w:r>
+        <w:rPr>
+          <w:rFonts w:ascii="Century Schoolbook" w:hAnsi="Century Schoolbook"/>
+          <w:sz w:val="24"/>
+          <w:szCs w:val="24"/>
+        </w:rPr>
+        <w:t xml:space="preserve"> todas as jogadas</w:t>
+      </w:r>
+      <w:r>
+        <w:rPr>
+          <w:rFonts w:ascii="Century Schoolbook" w:hAnsi="Century Schoolbook"/>
+          <w:sz w:val="24"/>
+          <w:szCs w:val="24"/>
+        </w:rPr>
+        <w:t xml:space="preserve"> (</w:t>
+      </w:r>
+      <w:r>
+        <w:rPr>
+          <w:rFonts w:ascii="Century Schoolbook" w:hAnsi="Century Schoolbook"/>
+          <w:sz w:val="24"/>
+          <w:szCs w:val="24"/>
+        </w:rPr>
+        <w:t xml:space="preserve">tanto do jogador, como do </w:t>
+      </w:r>
+      <w:proofErr w:type="spellStart"/>
+      <w:r>
+        <w:rPr>
+          <w:rFonts w:ascii="Century Schoolbook" w:hAnsi="Century Schoolbook"/>
+          <w:sz w:val="24"/>
+          <w:szCs w:val="24"/>
+        </w:rPr>
+        <w:t>worker</w:t>
+      </w:r>
+      <w:proofErr w:type="spellEnd"/>
+      <w:r>
+        <w:rPr>
+          <w:rFonts w:ascii="Century Schoolbook" w:hAnsi="Century Schoolbook"/>
+          <w:sz w:val="24"/>
+          <w:szCs w:val="24"/>
+        </w:rPr>
+        <w:t xml:space="preserve">) </w:t>
+      </w:r>
+      <w:r>
+        <w:rPr>
+          <w:rFonts w:ascii="Century Schoolbook" w:hAnsi="Century Schoolbook"/>
+          <w:sz w:val="24"/>
+          <w:szCs w:val="24"/>
+        </w:rPr>
+        <w:t>recorrendo a</w:t>
+      </w:r>
+      <w:r>
+        <w:rPr>
+          <w:rFonts w:ascii="Century Schoolbook" w:hAnsi="Century Schoolbook"/>
+          <w:sz w:val="24"/>
+          <w:szCs w:val="24"/>
+        </w:rPr>
+        <w:t xml:space="preserve">o predicado </w:t>
+      </w:r>
+      <w:proofErr w:type="spellStart"/>
+      <w:r>
+        <w:rPr>
+          <w:rFonts w:ascii="Century Schoolbook" w:hAnsi="Century Schoolbook"/>
+          <w:i/>
+          <w:sz w:val="24"/>
+          <w:szCs w:val="24"/>
+        </w:rPr>
+        <w:t>isValidPosLines</w:t>
+      </w:r>
+      <w:proofErr w:type="spellEnd"/>
+      <w:r>
+        <w:rPr>
+          <w:rFonts w:ascii="Century Schoolbook" w:hAnsi="Century Schoolbook"/>
+          <w:sz w:val="24"/>
+          <w:szCs w:val="24"/>
+        </w:rPr>
+        <w:t xml:space="preserve"> e </w:t>
+      </w:r>
+      <w:proofErr w:type="spellStart"/>
+      <w:r>
+        <w:rPr>
+          <w:rFonts w:ascii="Century Schoolbook" w:hAnsi="Century Schoolbook"/>
+          <w:i/>
+          <w:sz w:val="24"/>
+          <w:szCs w:val="24"/>
+        </w:rPr>
+        <w:t>getValueFromMatrix</w:t>
+      </w:r>
+      <w:proofErr w:type="spellEnd"/>
+      <w:r>
+        <w:rPr>
+          <w:rFonts w:ascii="Century Schoolbook" w:hAnsi="Century Schoolbook"/>
+          <w:i/>
+          <w:sz w:val="24"/>
+          <w:szCs w:val="24"/>
+        </w:rPr>
+        <w:t>.</w:t>
+      </w:r>
+      <w:r>
+        <w:rPr>
+          <w:rFonts w:ascii="Century Schoolbook" w:hAnsi="Century Schoolbook"/>
+          <w:sz w:val="24"/>
+          <w:szCs w:val="24"/>
+        </w:rPr>
+        <w:t xml:space="preserve"> </w:t>
+      </w:r>
+      <w:r>
+        <w:rPr>
+          <w:rFonts w:ascii="Century Schoolbook" w:hAnsi="Century Schoolbook"/>
+          <w:sz w:val="24"/>
+          <w:szCs w:val="24"/>
+        </w:rPr>
+        <w:t>Este ultimo serve para verificar se naquela célula do tabuleiro está o conteúdo pretendido</w:t>
+      </w:r>
+      <w:r>
+        <w:rPr>
+          <w:rFonts w:ascii="Century Schoolbook" w:hAnsi="Century Schoolbook"/>
+          <w:sz w:val="24"/>
+          <w:szCs w:val="24"/>
+        </w:rPr>
+        <w:t xml:space="preserve"> </w:t>
+      </w:r>
+      <w:r>
+        <w:rPr>
+          <w:rFonts w:ascii="Century Schoolbook" w:hAnsi="Century Schoolbook"/>
+          <w:sz w:val="24"/>
+          <w:szCs w:val="24"/>
+        </w:rPr>
+        <w:t>(</w:t>
+      </w:r>
+      <w:proofErr w:type="spellStart"/>
+      <w:r>
+        <w:rPr>
+          <w:rFonts w:ascii="Century Schoolbook" w:hAnsi="Century Schoolbook"/>
+          <w:i/>
+          <w:sz w:val="24"/>
+          <w:szCs w:val="24"/>
+        </w:rPr>
+        <w:t>Expected</w:t>
+      </w:r>
+      <w:proofErr w:type="spellEnd"/>
+      <w:r>
+        <w:rPr>
+          <w:rFonts w:ascii="Century Schoolbook" w:hAnsi="Century Schoolbook"/>
+          <w:sz w:val="24"/>
+          <w:szCs w:val="24"/>
+        </w:rPr>
+        <w:t xml:space="preserve">). Por exemplo, se for para </w:t>
+      </w:r>
+      <w:r>
+        <w:rPr>
+          <w:rFonts w:ascii="Century Schoolbook" w:hAnsi="Century Schoolbook"/>
+          <w:sz w:val="24"/>
+          <w:szCs w:val="24"/>
+        </w:rPr>
+        <w:lastRenderedPageBreak/>
+        <w:t>adicionar uma peça</w:t>
+      </w:r>
+      <w:r>
+        <w:rPr>
+          <w:rFonts w:ascii="Century Schoolbook" w:hAnsi="Century Schoolbook"/>
+          <w:sz w:val="24"/>
+          <w:szCs w:val="24"/>
+        </w:rPr>
+        <w:t>,</w:t>
+      </w:r>
+      <w:r>
+        <w:rPr>
+          <w:rFonts w:ascii="Century Schoolbook" w:hAnsi="Century Schoolbook"/>
+          <w:sz w:val="24"/>
+          <w:szCs w:val="24"/>
+        </w:rPr>
+        <w:t xml:space="preserve"> o conteúdo pretendido é </w:t>
+      </w:r>
+      <w:r>
+        <w:rPr>
+          <w:rFonts w:ascii="Century Schoolbook" w:hAnsi="Century Schoolbook"/>
+          <w:i/>
+          <w:sz w:val="24"/>
+          <w:szCs w:val="24"/>
+        </w:rPr>
+        <w:t>‘</w:t>
+      </w:r>
+      <w:proofErr w:type="spellStart"/>
+      <w:r>
+        <w:rPr>
+          <w:rFonts w:ascii="Century Schoolbook" w:hAnsi="Century Schoolbook"/>
+          <w:i/>
+          <w:sz w:val="24"/>
+          <w:szCs w:val="24"/>
+        </w:rPr>
+        <w:t>empty</w:t>
+      </w:r>
+      <w:proofErr w:type="spellEnd"/>
+      <w:r>
+        <w:rPr>
+          <w:rFonts w:ascii="Century Schoolbook" w:hAnsi="Century Schoolbook"/>
+          <w:i/>
+          <w:sz w:val="24"/>
+          <w:szCs w:val="24"/>
+        </w:rPr>
+        <w:t>’</w:t>
+      </w:r>
+      <w:r>
+        <w:rPr>
+          <w:rFonts w:ascii="Century Schoolbook" w:hAnsi="Century Schoolbook"/>
+          <w:sz w:val="24"/>
+          <w:szCs w:val="24"/>
+        </w:rPr>
+        <w:t xml:space="preserve">, mas caso seja para </w:t>
+      </w:r>
+      <w:r>
+        <w:rPr>
+          <w:rFonts w:ascii="Century Schoolbook" w:hAnsi="Century Schoolbook"/>
+          <w:sz w:val="24"/>
+          <w:szCs w:val="24"/>
+        </w:rPr>
+        <w:t xml:space="preserve">escolher o </w:t>
+      </w:r>
+      <w:proofErr w:type="spellStart"/>
+      <w:r>
+        <w:rPr>
+          <w:rFonts w:ascii="Century Schoolbook" w:hAnsi="Century Schoolbook"/>
+          <w:sz w:val="24"/>
+          <w:szCs w:val="24"/>
+        </w:rPr>
+        <w:t>worker</w:t>
+      </w:r>
+      <w:proofErr w:type="spellEnd"/>
+      <w:r>
+        <w:rPr>
+          <w:rFonts w:ascii="Century Schoolbook" w:hAnsi="Century Schoolbook"/>
+          <w:sz w:val="24"/>
+          <w:szCs w:val="24"/>
+        </w:rPr>
+        <w:t xml:space="preserve"> a </w:t>
+      </w:r>
+      <w:r>
+        <w:rPr>
+          <w:rFonts w:ascii="Century Schoolbook" w:hAnsi="Century Schoolbook"/>
+          <w:sz w:val="24"/>
+          <w:szCs w:val="24"/>
+        </w:rPr>
+        <w:t>mover</w:t>
+      </w:r>
+      <w:r>
+        <w:rPr>
+          <w:rFonts w:ascii="Century Schoolbook" w:hAnsi="Century Schoolbook"/>
+          <w:sz w:val="24"/>
+          <w:szCs w:val="24"/>
+        </w:rPr>
+        <w:t>,</w:t>
+      </w:r>
+      <w:r>
+        <w:rPr>
+          <w:rFonts w:ascii="Century Schoolbook" w:hAnsi="Century Schoolbook"/>
+          <w:sz w:val="24"/>
+          <w:szCs w:val="24"/>
+        </w:rPr>
+        <w:t xml:space="preserve"> </w:t>
+      </w:r>
+      <w:r>
+        <w:rPr>
+          <w:rFonts w:ascii="Century Schoolbook" w:hAnsi="Century Schoolbook"/>
+          <w:sz w:val="24"/>
+          <w:szCs w:val="24"/>
+        </w:rPr>
+        <w:t>o con</w:t>
+      </w:r>
+      <w:r>
+        <w:rPr>
+          <w:rFonts w:ascii="Century Schoolbook" w:hAnsi="Century Schoolbook"/>
+          <w:sz w:val="24"/>
+          <w:szCs w:val="24"/>
+        </w:rPr>
+        <w:t xml:space="preserve">teúdo pretendido vai ser </w:t>
+      </w:r>
+      <w:r>
+        <w:rPr>
+          <w:rFonts w:ascii="Century Schoolbook" w:hAnsi="Century Schoolbook"/>
+          <w:sz w:val="24"/>
+          <w:szCs w:val="24"/>
+        </w:rPr>
+        <w:t>‘</w:t>
+      </w:r>
+      <w:proofErr w:type="spellStart"/>
+      <w:r>
+        <w:rPr>
+          <w:rFonts w:ascii="Century Schoolbook" w:hAnsi="Century Schoolbook"/>
+          <w:i/>
+          <w:sz w:val="24"/>
+          <w:szCs w:val="24"/>
+        </w:rPr>
+        <w:t>red</w:t>
+      </w:r>
+      <w:proofErr w:type="spellEnd"/>
+      <w:r>
+        <w:rPr>
+          <w:rFonts w:ascii="Century Schoolbook" w:hAnsi="Century Schoolbook"/>
+          <w:i/>
+          <w:sz w:val="24"/>
+          <w:szCs w:val="24"/>
+        </w:rPr>
+        <w:t>’</w:t>
+      </w:r>
+      <w:r>
+        <w:rPr>
+          <w:rFonts w:ascii="Century Schoolbook" w:hAnsi="Century Schoolbook"/>
+          <w:sz w:val="24"/>
+          <w:szCs w:val="24"/>
+        </w:rPr>
+        <w:t>.</w:t>
+      </w:r>
+      <w:r>
+        <w:rPr>
+          <w:rFonts w:ascii="Century Schoolbook" w:hAnsi="Century Schoolbook"/>
+          <w:sz w:val="24"/>
+          <w:szCs w:val="24"/>
+        </w:rPr>
+        <w:t xml:space="preserve"> </w:t>
+      </w:r>
+      <w:r>
+        <w:rPr>
+          <w:rFonts w:ascii="Century Schoolbook" w:hAnsi="Century Schoolbook"/>
+          <w:sz w:val="24"/>
+          <w:szCs w:val="24"/>
+        </w:rPr>
+        <w:t xml:space="preserve">Se </w:t>
+      </w:r>
+      <w:r>
+        <w:rPr>
+          <w:rFonts w:ascii="Century Schoolbook" w:hAnsi="Century Schoolbook"/>
+          <w:sz w:val="24"/>
+          <w:szCs w:val="24"/>
+        </w:rPr>
+        <w:t>não for possível</w:t>
+      </w:r>
+      <w:r>
+        <w:rPr>
+          <w:rFonts w:ascii="Century Schoolbook" w:hAnsi="Century Schoolbook"/>
+          <w:sz w:val="24"/>
+          <w:szCs w:val="24"/>
+        </w:rPr>
+        <w:t xml:space="preserve"> fazer o movimento, este predicado chama o </w:t>
+      </w:r>
+      <w:proofErr w:type="spellStart"/>
+      <w:r>
+        <w:rPr>
+          <w:rFonts w:ascii="Century Schoolbook" w:hAnsi="Century Schoolbook"/>
+          <w:i/>
+          <w:sz w:val="24"/>
+          <w:szCs w:val="24"/>
+        </w:rPr>
+        <w:t>write</w:t>
+      </w:r>
+      <w:proofErr w:type="spellEnd"/>
+      <w:r>
+        <w:rPr>
+          <w:rFonts w:ascii="Century Schoolbook" w:hAnsi="Century Schoolbook"/>
+          <w:sz w:val="24"/>
+          <w:szCs w:val="24"/>
+        </w:rPr>
+        <w:t xml:space="preserve"> que</w:t>
+      </w:r>
+      <w:r>
+        <w:rPr>
+          <w:rFonts w:ascii="Century Schoolbook" w:hAnsi="Century Schoolbook"/>
+          <w:sz w:val="24"/>
+          <w:szCs w:val="24"/>
+        </w:rPr>
+        <w:t xml:space="preserve"> informa o jogador</w:t>
+      </w:r>
+      <w:r>
+        <w:rPr>
+          <w:rFonts w:ascii="Century Schoolbook" w:hAnsi="Century Schoolbook"/>
+          <w:sz w:val="24"/>
+          <w:szCs w:val="24"/>
+        </w:rPr>
+        <w:t xml:space="preserve"> qual a razão da falha, pedindo umas novas coordenadas.</w:t>
+      </w:r>
+    </w:p>
+    <w:p>
+      <w:pPr>
+        <w:jc w:val="both"/>
+        <w:rPr>
+          <w:rFonts w:ascii="Century Schoolbook" w:hAnsi="Century Schoolbook"/>
+          <w:sz w:val="24"/>
+          <w:szCs w:val="24"/>
+        </w:rPr>
+      </w:pPr>
+      <w:proofErr w:type="spellStart"/>
+      <w:r>
+        <w:rPr>
+          <w:rFonts w:ascii="Century Schoolbook" w:hAnsi="Century Schoolbook"/>
+          <w:b/>
+          <w:sz w:val="24"/>
+          <w:szCs w:val="24"/>
+        </w:rPr>
+        <w:t>isEmptyCell</w:t>
+      </w:r>
+      <w:proofErr w:type="spellEnd"/>
+      <w:r>
+        <w:rPr>
+          <w:rFonts w:ascii="Century Schoolbook" w:hAnsi="Century Schoolbook"/>
+          <w:sz w:val="24"/>
+          <w:szCs w:val="24"/>
+        </w:rPr>
+        <w:t xml:space="preserve"> – Verifica se a célula (</w:t>
+      </w:r>
+      <w:proofErr w:type="spellStart"/>
+      <w:r>
+        <w:rPr>
+          <w:rFonts w:ascii="Century Schoolbook" w:hAnsi="Century Schoolbook"/>
+          <w:i/>
+          <w:sz w:val="24"/>
+          <w:szCs w:val="24"/>
+        </w:rPr>
+        <w:t>Row</w:t>
+      </w:r>
+      <w:proofErr w:type="spellEnd"/>
+      <w:r>
+        <w:rPr>
+          <w:rFonts w:ascii="Century Schoolbook" w:hAnsi="Century Schoolbook"/>
+          <w:i/>
+          <w:sz w:val="24"/>
+          <w:szCs w:val="24"/>
+        </w:rPr>
+        <w:t xml:space="preserve">, </w:t>
+      </w:r>
+      <w:proofErr w:type="spellStart"/>
+      <w:r>
+        <w:rPr>
+          <w:rFonts w:ascii="Century Schoolbook" w:hAnsi="Century Schoolbook"/>
+          <w:i/>
+          <w:sz w:val="24"/>
+          <w:szCs w:val="24"/>
+        </w:rPr>
+        <w:t>Column</w:t>
+      </w:r>
+      <w:proofErr w:type="spellEnd"/>
+      <w:r>
+        <w:rPr>
+          <w:rFonts w:ascii="Century Schoolbook" w:hAnsi="Century Schoolbook"/>
+          <w:i/>
+          <w:sz w:val="24"/>
+          <w:szCs w:val="24"/>
+        </w:rPr>
+        <w:t>)</w:t>
+      </w:r>
+      <w:r>
+        <w:rPr>
+          <w:rFonts w:ascii="Century Schoolbook" w:hAnsi="Century Schoolbook"/>
+          <w:sz w:val="24"/>
+          <w:szCs w:val="24"/>
+        </w:rPr>
+        <w:t xml:space="preserve"> está vazia recorrendo </w:t>
+      </w:r>
+      <w:proofErr w:type="gramStart"/>
+      <w:r>
+        <w:rPr>
+          <w:rFonts w:ascii="Century Schoolbook" w:hAnsi="Century Schoolbook"/>
+          <w:sz w:val="24"/>
+          <w:szCs w:val="24"/>
+        </w:rPr>
+        <w:t>à</w:t>
+      </w:r>
+      <w:proofErr w:type="gramEnd"/>
+      <w:r>
+        <w:rPr>
+          <w:rFonts w:ascii="Century Schoolbook" w:hAnsi="Century Schoolbook"/>
+          <w:sz w:val="24"/>
+          <w:szCs w:val="24"/>
+        </w:rPr>
+        <w:t xml:space="preserve"> chamadas ao predicado </w:t>
+      </w:r>
+      <w:proofErr w:type="spellStart"/>
+      <w:r>
+        <w:rPr>
+          <w:rFonts w:ascii="Century Schoolbook" w:hAnsi="Century Schoolbook"/>
+          <w:i/>
+          <w:sz w:val="24"/>
+          <w:szCs w:val="24"/>
+        </w:rPr>
+        <w:t>getValueFromMatrix</w:t>
+      </w:r>
+      <w:proofErr w:type="spellEnd"/>
+      <w:r>
+        <w:rPr>
+          <w:rFonts w:ascii="Century Schoolbook" w:hAnsi="Century Schoolbook"/>
+          <w:sz w:val="24"/>
+          <w:szCs w:val="24"/>
+        </w:rPr>
+        <w:t>.</w:t>
+      </w:r>
+    </w:p>
+    <w:p>
+      <w:pPr>
+        <w:jc w:val="both"/>
+        <w:rPr>
+          <w:rFonts w:ascii="Century Schoolbook" w:hAnsi="Century Schoolbook"/>
+          <w:sz w:val="24"/>
+          <w:szCs w:val="24"/>
+        </w:rPr>
+      </w:pPr>
+      <w:proofErr w:type="spellStart"/>
+      <w:r>
+        <w:rPr>
+          <w:rFonts w:ascii="Century Schoolbook" w:hAnsi="Century Schoolbook"/>
+          <w:b/>
+          <w:sz w:val="24"/>
+          <w:szCs w:val="24"/>
+        </w:rPr>
+        <w:t>isValidPosLines</w:t>
+      </w:r>
+      <w:proofErr w:type="spellEnd"/>
+      <w:r>
+        <w:rPr>
+          <w:rFonts w:ascii="Century Schoolbook" w:hAnsi="Century Schoolbook"/>
+          <w:sz w:val="24"/>
+          <w:szCs w:val="24"/>
+        </w:rPr>
+        <w:t xml:space="preserve"> – Vai buscar as posições dos </w:t>
+      </w:r>
+      <w:proofErr w:type="spellStart"/>
+      <w:r>
+        <w:rPr>
+          <w:rFonts w:ascii="Century Schoolbook" w:hAnsi="Century Schoolbook"/>
+          <w:sz w:val="24"/>
+          <w:szCs w:val="24"/>
+        </w:rPr>
+        <w:t>workers</w:t>
+      </w:r>
+      <w:proofErr w:type="spellEnd"/>
+      <w:r>
+        <w:rPr>
+          <w:rFonts w:ascii="Century Schoolbook" w:hAnsi="Century Schoolbook"/>
+          <w:sz w:val="24"/>
+          <w:szCs w:val="24"/>
+        </w:rPr>
+        <w:t xml:space="preserve"> com a ajuda do predicado </w:t>
+      </w:r>
+      <w:proofErr w:type="spellStart"/>
+      <w:r>
+        <w:rPr>
+          <w:rFonts w:ascii="Century Schoolbook" w:hAnsi="Century Schoolbook"/>
+          <w:i/>
+          <w:sz w:val="24"/>
+          <w:szCs w:val="24"/>
+        </w:rPr>
+        <w:t>getWorkersPos</w:t>
+      </w:r>
+      <w:proofErr w:type="spellEnd"/>
+      <w:r>
+        <w:rPr>
+          <w:rFonts w:ascii="Century Schoolbook" w:hAnsi="Century Schoolbook"/>
+          <w:sz w:val="24"/>
+          <w:szCs w:val="24"/>
+        </w:rPr>
+        <w:t xml:space="preserve"> e verifica </w:t>
+      </w:r>
+      <w:r>
+        <w:rPr>
+          <w:rFonts w:ascii="Century Schoolbook" w:hAnsi="Century Schoolbook"/>
+          <w:sz w:val="24"/>
+          <w:szCs w:val="24"/>
+        </w:rPr>
+        <w:t>se a célula (</w:t>
+      </w:r>
+      <w:proofErr w:type="spellStart"/>
+      <w:r>
+        <w:rPr>
+          <w:rFonts w:ascii="Century Schoolbook" w:hAnsi="Century Schoolbook"/>
+          <w:i/>
+          <w:sz w:val="24"/>
+          <w:szCs w:val="24"/>
+        </w:rPr>
+        <w:t>Row</w:t>
+      </w:r>
+      <w:proofErr w:type="spellEnd"/>
+      <w:r>
+        <w:rPr>
+          <w:rFonts w:ascii="Century Schoolbook" w:hAnsi="Century Schoolbook"/>
+          <w:i/>
+          <w:sz w:val="24"/>
+          <w:szCs w:val="24"/>
+        </w:rPr>
+        <w:t xml:space="preserve">, </w:t>
+      </w:r>
+      <w:proofErr w:type="spellStart"/>
+      <w:r>
+        <w:rPr>
+          <w:rFonts w:ascii="Century Schoolbook" w:hAnsi="Century Schoolbook"/>
+          <w:i/>
+          <w:sz w:val="24"/>
+          <w:szCs w:val="24"/>
+        </w:rPr>
+        <w:t>Column</w:t>
+      </w:r>
+      <w:proofErr w:type="spellEnd"/>
+      <w:r>
+        <w:rPr>
+          <w:rFonts w:ascii="Century Schoolbook" w:hAnsi="Century Schoolbook"/>
+          <w:sz w:val="24"/>
+          <w:szCs w:val="24"/>
+        </w:rPr>
+        <w:t xml:space="preserve">) está na linha de visão de pelo menos um dos </w:t>
+      </w:r>
+      <w:proofErr w:type="spellStart"/>
+      <w:r>
+        <w:rPr>
+          <w:rFonts w:ascii="Century Schoolbook" w:hAnsi="Century Schoolbook"/>
+          <w:sz w:val="24"/>
+          <w:szCs w:val="24"/>
+        </w:rPr>
+        <w:t>workers</w:t>
+      </w:r>
+      <w:proofErr w:type="spellEnd"/>
+      <w:r>
+        <w:rPr>
+          <w:rFonts w:ascii="Century Schoolbook" w:hAnsi="Century Schoolbook"/>
+          <w:sz w:val="24"/>
+          <w:szCs w:val="24"/>
+        </w:rPr>
+        <w:t>.</w:t>
+      </w:r>
+    </w:p>
+    <w:p>
+      <w:pPr>
+        <w:jc w:val="both"/>
+        <w:rPr>
+          <w:rFonts w:ascii="Century Schoolbook" w:hAnsi="Century Schoolbook"/>
+          <w:sz w:val="24"/>
+          <w:szCs w:val="24"/>
+        </w:rPr>
+      </w:pPr>
+      <w:proofErr w:type="spellStart"/>
+      <w:r>
+        <w:rPr>
+          <w:rFonts w:ascii="Century Schoolbook" w:hAnsi="Century Schoolbook"/>
+          <w:b/>
+          <w:sz w:val="24"/>
+          <w:szCs w:val="24"/>
+        </w:rPr>
+        <w:t>isWorkerLines</w:t>
+      </w:r>
+      <w:proofErr w:type="spellEnd"/>
+      <w:r>
+        <w:rPr>
+          <w:rFonts w:ascii="Century Schoolbook" w:hAnsi="Century Schoolbook"/>
+          <w:sz w:val="24"/>
+          <w:szCs w:val="24"/>
+        </w:rPr>
+        <w:t xml:space="preserve"> – Verifica se a célula (</w:t>
+      </w:r>
+      <w:proofErr w:type="spellStart"/>
+      <w:r>
+        <w:rPr>
+          <w:rFonts w:ascii="Century Schoolbook" w:hAnsi="Century Schoolbook"/>
+          <w:i/>
+          <w:sz w:val="24"/>
+          <w:szCs w:val="24"/>
+        </w:rPr>
+        <w:t>Row</w:t>
+      </w:r>
+      <w:proofErr w:type="spellEnd"/>
+      <w:r>
+        <w:rPr>
+          <w:rFonts w:ascii="Century Schoolbook" w:hAnsi="Century Schoolbook"/>
+          <w:i/>
+          <w:sz w:val="24"/>
+          <w:szCs w:val="24"/>
+        </w:rPr>
+        <w:t xml:space="preserve">, </w:t>
+      </w:r>
+      <w:proofErr w:type="spellStart"/>
+      <w:r>
+        <w:rPr>
+          <w:rFonts w:ascii="Century Schoolbook" w:hAnsi="Century Schoolbook"/>
+          <w:i/>
+          <w:sz w:val="24"/>
+          <w:szCs w:val="24"/>
+        </w:rPr>
+        <w:t>Column</w:t>
+      </w:r>
+      <w:proofErr w:type="spellEnd"/>
+      <w:r>
+        <w:rPr>
+          <w:rFonts w:ascii="Century Schoolbook" w:hAnsi="Century Schoolbook"/>
+          <w:sz w:val="24"/>
+          <w:szCs w:val="24"/>
+        </w:rPr>
+        <w:t xml:space="preserve">) está nalguma das linhas de visão do </w:t>
+      </w:r>
+      <w:proofErr w:type="spellStart"/>
+      <w:r>
+        <w:rPr>
+          <w:rFonts w:ascii="Century Schoolbook" w:hAnsi="Century Schoolbook"/>
+          <w:sz w:val="24"/>
+          <w:szCs w:val="24"/>
+        </w:rPr>
+        <w:t>worker</w:t>
+      </w:r>
+      <w:proofErr w:type="spellEnd"/>
+      <w:r>
+        <w:rPr>
+          <w:rFonts w:ascii="Century Schoolbook" w:hAnsi="Century Schoolbook"/>
+          <w:sz w:val="24"/>
+          <w:szCs w:val="24"/>
+        </w:rPr>
+        <w:t xml:space="preserve"> (</w:t>
+      </w:r>
+      <w:proofErr w:type="spellStart"/>
+      <w:r>
+        <w:rPr>
+          <w:rFonts w:ascii="Century Schoolbook" w:hAnsi="Century Schoolbook"/>
+          <w:i/>
+          <w:sz w:val="24"/>
+          <w:szCs w:val="24"/>
+        </w:rPr>
+        <w:t>WorkerRow</w:t>
+      </w:r>
+      <w:proofErr w:type="spellEnd"/>
+      <w:r>
+        <w:rPr>
+          <w:rFonts w:ascii="Century Schoolbook" w:hAnsi="Century Schoolbook"/>
+          <w:i/>
+          <w:sz w:val="24"/>
+          <w:szCs w:val="24"/>
+        </w:rPr>
+        <w:t xml:space="preserve">, </w:t>
+      </w:r>
+      <w:proofErr w:type="spellStart"/>
+      <w:r>
+        <w:rPr>
+          <w:rFonts w:ascii="Century Schoolbook" w:hAnsi="Century Schoolbook"/>
+          <w:i/>
+          <w:sz w:val="24"/>
+          <w:szCs w:val="24"/>
+        </w:rPr>
+        <w:t>WorkerColumn</w:t>
+      </w:r>
+      <w:proofErr w:type="spellEnd"/>
+      <w:r>
+        <w:rPr>
+          <w:rFonts w:ascii="Century Schoolbook" w:hAnsi="Century Schoolbook"/>
+          <w:sz w:val="24"/>
+          <w:szCs w:val="24"/>
+        </w:rPr>
+        <w:t xml:space="preserve">) com a ajuda do predicado </w:t>
+      </w:r>
+      <w:proofErr w:type="spellStart"/>
+      <w:r>
+        <w:rPr>
+          <w:rFonts w:ascii="Century Schoolbook" w:hAnsi="Century Schoolbook"/>
+          <w:i/>
+          <w:sz w:val="24"/>
+          <w:szCs w:val="24"/>
+        </w:rPr>
+        <w:t>verifyLine</w:t>
+      </w:r>
+      <w:proofErr w:type="spellEnd"/>
+      <w:r>
+        <w:rPr>
+          <w:rFonts w:ascii="Century Schoolbook" w:hAnsi="Century Schoolbook"/>
+          <w:sz w:val="24"/>
+          <w:szCs w:val="24"/>
+        </w:rPr>
+        <w:t>.</w:t>
+      </w:r>
+    </w:p>
+    <w:p>
+      <w:pPr>
+        <w:jc w:val="both"/>
+        <w:rPr>
+          <w:rFonts w:ascii="Century Schoolbook" w:hAnsi="Century Schoolbook"/>
+          <w:sz w:val="24"/>
+          <w:szCs w:val="24"/>
+        </w:rPr>
+      </w:pPr>
+      <w:proofErr w:type="spellStart"/>
+      <w:r>
+        <w:rPr>
+          <w:rFonts w:ascii="Century Schoolbook" w:hAnsi="Century Schoolbook"/>
+          <w:b/>
+          <w:sz w:val="24"/>
+          <w:szCs w:val="24"/>
+        </w:rPr>
+        <w:t>verifyLine</w:t>
+      </w:r>
+      <w:proofErr w:type="spellEnd"/>
+      <w:r>
+        <w:rPr>
+          <w:rFonts w:ascii="Century Schoolbook" w:hAnsi="Century Schoolbook"/>
+          <w:sz w:val="24"/>
+          <w:szCs w:val="24"/>
+        </w:rPr>
+        <w:t xml:space="preserve"> – Verifica se a célula es</w:t>
+      </w:r>
+      <w:r>
+        <w:rPr>
+          <w:rFonts w:ascii="Century Schoolbook" w:hAnsi="Century Schoolbook"/>
+          <w:sz w:val="24"/>
+          <w:szCs w:val="24"/>
+        </w:rPr>
+        <w:t>tá na linha d</w:t>
+      </w:r>
+      <w:r>
+        <w:rPr>
+          <w:rFonts w:ascii="Century Schoolbook" w:hAnsi="Century Schoolbook"/>
+          <w:sz w:val="24"/>
+          <w:szCs w:val="24"/>
+        </w:rPr>
+        <w:t xml:space="preserve">e visão do </w:t>
+      </w:r>
+      <w:proofErr w:type="spellStart"/>
+      <w:r>
+        <w:rPr>
+          <w:rFonts w:ascii="Century Schoolbook" w:hAnsi="Century Schoolbook"/>
+          <w:sz w:val="24"/>
+          <w:szCs w:val="24"/>
+        </w:rPr>
+        <w:t>worker</w:t>
+      </w:r>
+      <w:proofErr w:type="spellEnd"/>
+      <w:r>
+        <w:rPr>
+          <w:rFonts w:ascii="Century Schoolbook" w:hAnsi="Century Schoolbook"/>
+          <w:sz w:val="24"/>
+          <w:szCs w:val="24"/>
+        </w:rPr>
+        <w:t xml:space="preserve">. </w:t>
+      </w:r>
+      <w:r>
+        <w:rPr>
+          <w:rFonts w:ascii="Century Schoolbook" w:hAnsi="Century Schoolbook"/>
+          <w:sz w:val="24"/>
+          <w:szCs w:val="24"/>
+        </w:rPr>
+        <w:t xml:space="preserve">Foi feito o </w:t>
+      </w:r>
+      <w:proofErr w:type="spellStart"/>
+      <w:r>
+        <w:rPr>
+          <w:rFonts w:ascii="Century Schoolbook" w:hAnsi="Century Schoolbook"/>
+          <w:sz w:val="24"/>
+          <w:szCs w:val="24"/>
+        </w:rPr>
+        <w:t>overload</w:t>
+      </w:r>
+      <w:proofErr w:type="spellEnd"/>
+      <w:r>
+        <w:rPr>
+          <w:rFonts w:ascii="Century Schoolbook" w:hAnsi="Century Schoolbook"/>
+          <w:sz w:val="24"/>
+          <w:szCs w:val="24"/>
+        </w:rPr>
+        <w:t xml:space="preserve"> deste predicado</w:t>
+      </w:r>
+      <w:r>
+        <w:rPr>
+          <w:rFonts w:ascii="Century Schoolbook" w:hAnsi="Century Schoolbook"/>
+          <w:sz w:val="24"/>
+          <w:szCs w:val="24"/>
+        </w:rPr>
+        <w:t xml:space="preserve"> para cada um dos sentidos</w:t>
+      </w:r>
+      <w:r>
+        <w:rPr>
+          <w:rFonts w:ascii="Century Schoolbook" w:hAnsi="Century Schoolbook"/>
+          <w:sz w:val="24"/>
+          <w:szCs w:val="24"/>
+        </w:rPr>
+        <w:t xml:space="preserve"> com o intuito do</w:t>
+      </w:r>
+      <w:r>
+        <w:rPr>
+          <w:rFonts w:ascii="Century Schoolbook" w:hAnsi="Century Schoolbook"/>
+          <w:sz w:val="24"/>
+          <w:szCs w:val="24"/>
+        </w:rPr>
+        <w:t xml:space="preserve"> código se tornar mais percetível</w:t>
+      </w:r>
+      <w:r>
+        <w:rPr>
+          <w:rFonts w:ascii="Century Schoolbook" w:hAnsi="Century Schoolbook"/>
+          <w:sz w:val="24"/>
+          <w:szCs w:val="24"/>
+        </w:rPr>
+        <w:t xml:space="preserve">. </w:t>
+      </w:r>
+    </w:p>
+    <w:p>
+      <w:pPr>
+        <w:jc w:val="both"/>
+        <w:rPr>
+          <w:rFonts w:ascii="Century Schoolbook" w:hAnsi="Century Schoolbook"/>
+          <w:sz w:val="24"/>
+          <w:szCs w:val="24"/>
+        </w:rPr>
+      </w:pPr>
+    </w:p>
+    <w:p>
+      <w:pPr>
+        <w:jc w:val="both"/>
+        <w:rPr>
+          <w:rFonts w:ascii="Century Schoolbook" w:hAnsi="Century Schoolbook"/>
+          <w:i/>
+          <w:sz w:val="44"/>
+          <w:szCs w:val="24"/>
+        </w:rPr>
+      </w:pPr>
+      <w:r>
+        <w:rPr>
+          <w:rFonts w:ascii="Century Schoolbook" w:hAnsi="Century Schoolbook"/>
+          <w:i/>
+          <w:sz w:val="44"/>
+          <w:szCs w:val="24"/>
+        </w:rPr>
+        <w:t>Avaliação do Tabuleiro</w:t>
+      </w:r>
+    </w:p>
+    <w:p>
+      <w:pPr>
+        <w:jc w:val="both"/>
+        <w:rPr>
+          <w:rFonts w:ascii="Century Schoolbook" w:hAnsi="Century Schoolbook"/>
+          <w:sz w:val="24"/>
+          <w:szCs w:val="24"/>
+        </w:rPr>
+      </w:pPr>
+      <w:r>
+        <w:rPr>
+          <w:rFonts w:ascii="Century Schoolbook" w:hAnsi="Century Schoolbook"/>
+          <w:sz w:val="24"/>
+          <w:szCs w:val="24"/>
+        </w:rPr>
+        <w:t>Os predicados</w:t>
+      </w:r>
+      <w:r>
+        <w:rPr>
+          <w:rFonts w:ascii="Century Schoolbook" w:hAnsi="Century Schoolbook"/>
+          <w:sz w:val="24"/>
+          <w:szCs w:val="24"/>
+        </w:rPr>
+        <w:t xml:space="preserve"> mais relevantes</w:t>
+      </w:r>
+      <w:r>
+        <w:rPr>
+          <w:rFonts w:ascii="Century Schoolbook" w:hAnsi="Century Schoolbook"/>
+          <w:sz w:val="24"/>
+          <w:szCs w:val="24"/>
+        </w:rPr>
+        <w:t xml:space="preserve"> de avaliação do tabuleiro estão no ficheiro </w:t>
+      </w:r>
+      <w:r>
+        <w:rPr>
+          <w:rFonts w:ascii="Century Schoolbook" w:hAnsi="Century Schoolbook"/>
+          <w:i/>
+          <w:sz w:val="24"/>
+          <w:szCs w:val="24"/>
+        </w:rPr>
+        <w:t>utilities.pl</w:t>
+      </w:r>
+      <w:r>
+        <w:rPr>
+          <w:rFonts w:ascii="Century Schoolbook" w:hAnsi="Century Schoolbook"/>
+          <w:sz w:val="24"/>
+          <w:szCs w:val="24"/>
+        </w:rPr>
+        <w:t xml:space="preserve"> e são eles:</w:t>
       </w:r>
     </w:p>
     <w:p>
       <w:pPr>
         <w:shd w:val="clear" w:color="auto" w:fill="F5F5F5"/>
         <w:spacing w:after="0" w:line="285" w:lineRule="atLeast"/>
+        <w:jc w:val="both"/>
         <w:rPr>
           <w:rFonts w:ascii="Consolas" w:eastAsia="Times New Roman" w:hAnsi="Consolas" w:cs="Times New Roman"/>
           <w:color w:val="333333"/>
@@ -2669,6 +3819,7 @@
         </w:rPr>
       </w:pPr>
       <w:proofErr w:type="spellStart"/>
+      <w:proofErr w:type="gramStart"/>
       <w:r>
         <w:rPr>
           <w:rFonts w:ascii="Consolas" w:eastAsia="Times New Roman" w:hAnsi="Consolas" w:cs="Times New Roman"/>
@@ -2677,6 +3828,145 @@
           <w:szCs w:val="21"/>
           <w:lang w:eastAsia="pt-PT"/>
         </w:rPr>
+        <w:t>getWorkersPos</w:t>
+      </w:r>
+      <w:proofErr w:type="spellEnd"/>
+      <w:r>
+        <w:rPr>
+          <w:rFonts w:ascii="Consolas" w:eastAsia="Times New Roman" w:hAnsi="Consolas" w:cs="Times New Roman"/>
+          <w:color w:val="333333"/>
+          <w:sz w:val="18"/>
+          <w:szCs w:val="21"/>
+          <w:lang w:eastAsia="pt-PT"/>
+        </w:rPr>
+        <w:t>(</w:t>
+      </w:r>
+      <w:proofErr w:type="spellStart"/>
+      <w:proofErr w:type="gramEnd"/>
+      <w:r>
+        <w:rPr>
+          <w:rFonts w:ascii="Consolas" w:eastAsia="Times New Roman" w:hAnsi="Consolas" w:cs="Times New Roman"/>
+          <w:color w:val="7A3E9D"/>
+          <w:sz w:val="18"/>
+          <w:szCs w:val="21"/>
+          <w:lang w:eastAsia="pt-PT"/>
+        </w:rPr>
+        <w:t>Board</w:t>
+      </w:r>
+      <w:proofErr w:type="spellEnd"/>
+      <w:r>
+        <w:rPr>
+          <w:rFonts w:ascii="Consolas" w:eastAsia="Times New Roman" w:hAnsi="Consolas" w:cs="Times New Roman"/>
+          <w:color w:val="333333"/>
+          <w:sz w:val="18"/>
+          <w:szCs w:val="21"/>
+          <w:lang w:eastAsia="pt-PT"/>
+        </w:rPr>
+        <w:t xml:space="preserve">, </w:t>
+      </w:r>
+      <w:r>
+        <w:rPr>
+          <w:rFonts w:ascii="Consolas" w:eastAsia="Times New Roman" w:hAnsi="Consolas" w:cs="Times New Roman"/>
+          <w:color w:val="7A3E9D"/>
+          <w:sz w:val="18"/>
+          <w:szCs w:val="21"/>
+          <w:lang w:eastAsia="pt-PT"/>
+        </w:rPr>
+        <w:t>WorkerRow1</w:t>
+      </w:r>
+      <w:r>
+        <w:rPr>
+          <w:rFonts w:ascii="Consolas" w:eastAsia="Times New Roman" w:hAnsi="Consolas" w:cs="Times New Roman"/>
+          <w:color w:val="333333"/>
+          <w:sz w:val="18"/>
+          <w:szCs w:val="21"/>
+          <w:lang w:eastAsia="pt-PT"/>
+        </w:rPr>
+        <w:t xml:space="preserve">, </w:t>
+      </w:r>
+      <w:r>
+        <w:rPr>
+          <w:rFonts w:ascii="Consolas" w:eastAsia="Times New Roman" w:hAnsi="Consolas" w:cs="Times New Roman"/>
+          <w:color w:val="7A3E9D"/>
+          <w:sz w:val="18"/>
+          <w:szCs w:val="21"/>
+          <w:lang w:eastAsia="pt-PT"/>
+        </w:rPr>
+        <w:t>WorkerColumn1</w:t>
+      </w:r>
+      <w:r>
+        <w:rPr>
+          <w:rFonts w:ascii="Consolas" w:eastAsia="Times New Roman" w:hAnsi="Consolas" w:cs="Times New Roman"/>
+          <w:color w:val="333333"/>
+          <w:sz w:val="18"/>
+          <w:szCs w:val="21"/>
+          <w:lang w:eastAsia="pt-PT"/>
+        </w:rPr>
+        <w:t xml:space="preserve">, </w:t>
+      </w:r>
+      <w:r>
+        <w:rPr>
+          <w:rFonts w:ascii="Consolas" w:eastAsia="Times New Roman" w:hAnsi="Consolas" w:cs="Times New Roman"/>
+          <w:color w:val="7A3E9D"/>
+          <w:sz w:val="18"/>
+          <w:szCs w:val="21"/>
+          <w:lang w:eastAsia="pt-PT"/>
+        </w:rPr>
+        <w:t>WorkerRow2</w:t>
+      </w:r>
+      <w:r>
+        <w:rPr>
+          <w:rFonts w:ascii="Consolas" w:eastAsia="Times New Roman" w:hAnsi="Consolas" w:cs="Times New Roman"/>
+          <w:color w:val="333333"/>
+          <w:sz w:val="18"/>
+          <w:szCs w:val="21"/>
+          <w:lang w:eastAsia="pt-PT"/>
+        </w:rPr>
+        <w:t xml:space="preserve">, </w:t>
+      </w:r>
+      <w:r>
+        <w:rPr>
+          <w:rFonts w:ascii="Consolas" w:eastAsia="Times New Roman" w:hAnsi="Consolas" w:cs="Times New Roman"/>
+          <w:color w:val="7A3E9D"/>
+          <w:sz w:val="18"/>
+          <w:szCs w:val="21"/>
+          <w:lang w:eastAsia="pt-PT"/>
+        </w:rPr>
+        <w:t>WorkerColumn2</w:t>
+      </w:r>
+      <w:r>
+        <w:rPr>
+          <w:rFonts w:ascii="Consolas" w:eastAsia="Times New Roman" w:hAnsi="Consolas" w:cs="Times New Roman"/>
+          <w:color w:val="333333"/>
+          <w:sz w:val="18"/>
+          <w:szCs w:val="21"/>
+          <w:lang w:eastAsia="pt-PT"/>
+        </w:rPr>
+        <w:t>)</w:t>
+      </w:r>
+    </w:p>
+    <w:p>
+      <w:pPr>
+        <w:shd w:val="clear" w:color="auto" w:fill="F5F5F5"/>
+        <w:spacing w:after="0" w:line="285" w:lineRule="atLeast"/>
+        <w:jc w:val="both"/>
+        <w:rPr>
+          <w:rFonts w:ascii="Consolas" w:eastAsia="Times New Roman" w:hAnsi="Consolas" w:cs="Times New Roman"/>
+          <w:color w:val="333333"/>
+          <w:sz w:val="18"/>
+          <w:szCs w:val="21"/>
+          <w:lang w:eastAsia="pt-PT"/>
+        </w:rPr>
+      </w:pPr>
+      <w:proofErr w:type="spellStart"/>
+      <w:r>
+        <w:rPr>
+          <w:rFonts w:ascii="Consolas" w:eastAsia="Times New Roman" w:hAnsi="Consolas" w:cs="Times New Roman"/>
+          <w:color w:val="AB6526"/>
+          <w:sz w:val="18"/>
+          <w:szCs w:val="21"/>
+          <w:lang w:eastAsia="pt-PT"/>
+        </w:rPr>
         <w:t>getValueFromMatrix</w:t>
       </w:r>
       <w:proofErr w:type="spellEnd"/>
@@ -2764,6 +4054,64 @@
           <w:lang w:eastAsia="pt-PT"/>
         </w:rPr>
         <w:t>Value</w:t>
+      </w:r>
+      <w:proofErr w:type="spellEnd"/>
+      <w:r>
+        <w:rPr>
+          <w:rFonts w:ascii="Consolas" w:eastAsia="Times New Roman" w:hAnsi="Consolas" w:cs="Times New Roman"/>
+          <w:color w:val="333333"/>
+          <w:sz w:val="18"/>
+          <w:szCs w:val="21"/>
+          <w:lang w:eastAsia="pt-PT"/>
+        </w:rPr>
+        <w:t>)</w:t>
+      </w:r>
+    </w:p>
+    <w:p>
+      <w:pPr>
+        <w:shd w:val="clear" w:color="auto" w:fill="F5F5F5"/>
+        <w:spacing w:after="0" w:line="285" w:lineRule="atLeast"/>
+        <w:jc w:val="both"/>
+        <w:rPr>
+          <w:rFonts w:ascii="Consolas" w:eastAsia="Times New Roman" w:hAnsi="Consolas" w:cs="Times New Roman"/>
+          <w:color w:val="333333"/>
+          <w:sz w:val="18"/>
+          <w:szCs w:val="21"/>
+          <w:lang w:eastAsia="pt-PT"/>
+        </w:rPr>
+      </w:pPr>
+      <w:proofErr w:type="spellStart"/>
+      <w:r>
+        <w:rPr>
+          <w:rFonts w:ascii="Consolas" w:eastAsia="Times New Roman" w:hAnsi="Consolas" w:cs="Times New Roman"/>
+          <w:color w:val="AB6526"/>
+          <w:sz w:val="18"/>
+          <w:szCs w:val="21"/>
+          <w:lang w:eastAsia="pt-PT"/>
+        </w:rPr>
+        <w:t>checkFullBoard</w:t>
+      </w:r>
+      <w:proofErr w:type="spellEnd"/>
+      <w:r>
+        <w:rPr>
+          <w:rFonts w:ascii="Consolas" w:eastAsia="Times New Roman" w:hAnsi="Consolas" w:cs="Times New Roman"/>
+          <w:color w:val="333333"/>
+          <w:sz w:val="18"/>
+          <w:szCs w:val="21"/>
+          <w:lang w:eastAsia="pt-PT"/>
+        </w:rPr>
+        <w:t>(</w:t>
+      </w:r>
+      <w:proofErr w:type="spellStart"/>
+      <w:r>
+        <w:rPr>
+          <w:rFonts w:ascii="Consolas" w:eastAsia="Times New Roman" w:hAnsi="Consolas" w:cs="Times New Roman"/>
+          <w:color w:val="7A3E9D"/>
+          <w:sz w:val="18"/>
+          <w:szCs w:val="21"/>
+          <w:lang w:eastAsia="pt-PT"/>
+        </w:rPr>
+        <w:t>Board</w:t>
       </w:r>
       <w:proofErr w:type="spellEnd"/>
       <w:r>
@@ -2804,66 +4152,153 @@
           <w:sz w:val="24"/>
           <w:szCs w:val="24"/>
         </w:rPr>
-        <w:t>checkMove</w:t>
-      </w:r>
-      <w:proofErr w:type="spellEnd"/>
-      <w:r>
-        <w:rPr>
-          <w:rFonts w:ascii="Century Schoolbook" w:hAnsi="Century Schoolbook"/>
-          <w:sz w:val="24"/>
-          <w:szCs w:val="24"/>
-        </w:rPr>
-        <w:t xml:space="preserve"> –</w:t>
-      </w:r>
-      <w:r>
-        <w:rPr>
-          <w:rFonts w:ascii="Century Schoolbook" w:hAnsi="Century Schoolbook"/>
-          <w:sz w:val="24"/>
-          <w:szCs w:val="24"/>
-        </w:rPr>
-        <w:t xml:space="preserve"> Verifica todas as jogadas </w:t>
-      </w:r>
-      <w:r>
-        <w:rPr>
-          <w:rFonts w:ascii="Century Schoolbook" w:hAnsi="Century Schoolbook"/>
-          <w:sz w:val="24"/>
-          <w:szCs w:val="24"/>
-        </w:rPr>
-        <w:t xml:space="preserve">tanto do jogador, como do </w:t>
-      </w:r>
-      <w:proofErr w:type="spellStart"/>
-      <w:r>
-        <w:rPr>
-          <w:rFonts w:ascii="Century Schoolbook" w:hAnsi="Century Schoolbook"/>
-          <w:sz w:val="24"/>
-          <w:szCs w:val="24"/>
-        </w:rPr>
-        <w:t>worker</w:t>
-      </w:r>
-      <w:proofErr w:type="spellEnd"/>
-      <w:r>
-        <w:rPr>
-          <w:rFonts w:ascii="Century Schoolbook" w:hAnsi="Century Schoolbook"/>
-          <w:sz w:val="24"/>
-          <w:szCs w:val="24"/>
-        </w:rPr>
-        <w:t>.</w:t>
-      </w:r>
-      <w:r>
-        <w:rPr>
-          <w:rFonts w:ascii="Century Schoolbook" w:hAnsi="Century Schoolbook"/>
-          <w:sz w:val="24"/>
-          <w:szCs w:val="24"/>
-        </w:rPr>
-        <w:t xml:space="preserve"> Se </w:t>
-      </w:r>
-      <w:r>
-        <w:rPr>
-          <w:rFonts w:ascii="Century Schoolbook" w:hAnsi="Century Schoolbook"/>
-          <w:sz w:val="24"/>
-          <w:szCs w:val="24"/>
-        </w:rPr>
-        <w:t>não for possível informa o jogador.</w:t>
+        <w:t>getWorkerPos</w:t>
+      </w:r>
+      <w:proofErr w:type="spellEnd"/>
+      <w:r>
+        <w:rPr>
+          <w:rFonts w:ascii="Century Schoolbook" w:hAnsi="Century Schoolbook"/>
+          <w:sz w:val="24"/>
+          <w:szCs w:val="24"/>
+        </w:rPr>
+        <w:t xml:space="preserve"> – </w:t>
+      </w:r>
+      <w:r>
+        <w:rPr>
+          <w:rFonts w:ascii="Century Schoolbook" w:hAnsi="Century Schoolbook"/>
+          <w:sz w:val="24"/>
+          <w:szCs w:val="24"/>
+        </w:rPr>
+        <w:t xml:space="preserve">Percorre o tabuleiro e </w:t>
+      </w:r>
+      <w:r>
+        <w:rPr>
+          <w:rFonts w:ascii="Century Schoolbook" w:hAnsi="Century Schoolbook"/>
+          <w:sz w:val="24"/>
+          <w:szCs w:val="24"/>
+        </w:rPr>
+        <w:t xml:space="preserve">com a ajuda do predicado </w:t>
+      </w:r>
+      <w:proofErr w:type="spellStart"/>
+      <w:r>
+        <w:rPr>
+          <w:rFonts w:ascii="Century Schoolbook" w:hAnsi="Century Schoolbook"/>
+          <w:i/>
+          <w:sz w:val="24"/>
+          <w:szCs w:val="24"/>
+        </w:rPr>
+        <w:t>getValueFromMatrix</w:t>
+      </w:r>
+      <w:proofErr w:type="spellEnd"/>
+      <w:r>
+        <w:rPr>
+          <w:rFonts w:ascii="Century Schoolbook" w:hAnsi="Century Schoolbook"/>
+          <w:sz w:val="24"/>
+          <w:szCs w:val="24"/>
+        </w:rPr>
+        <w:t xml:space="preserve">, </w:t>
+      </w:r>
+      <w:r>
+        <w:rPr>
+          <w:rFonts w:ascii="Century Schoolbook" w:hAnsi="Century Schoolbook"/>
+          <w:sz w:val="24"/>
+          <w:szCs w:val="24"/>
+        </w:rPr>
+        <w:t xml:space="preserve">devolve em </w:t>
+      </w:r>
+      <w:r>
+        <w:rPr>
+          <w:rFonts w:ascii="Century Schoolbook" w:hAnsi="Century Schoolbook"/>
+          <w:i/>
+          <w:sz w:val="24"/>
+          <w:szCs w:val="24"/>
+        </w:rPr>
+        <w:t>WorkerRow1</w:t>
+      </w:r>
+      <w:r>
+        <w:rPr>
+          <w:rFonts w:ascii="Century Schoolbook" w:hAnsi="Century Schoolbook"/>
+          <w:sz w:val="24"/>
+          <w:szCs w:val="24"/>
+        </w:rPr>
+        <w:t xml:space="preserve">, </w:t>
+      </w:r>
+      <w:r>
+        <w:rPr>
+          <w:rFonts w:ascii="Century Schoolbook" w:hAnsi="Century Schoolbook"/>
+          <w:i/>
+          <w:sz w:val="24"/>
+          <w:szCs w:val="24"/>
+        </w:rPr>
+        <w:t>WorkerColumn1</w:t>
+      </w:r>
+      <w:r>
+        <w:rPr>
+          <w:rFonts w:ascii="Century Schoolbook" w:hAnsi="Century Schoolbook"/>
+          <w:sz w:val="24"/>
+          <w:szCs w:val="24"/>
+        </w:rPr>
+        <w:t xml:space="preserve">, </w:t>
+      </w:r>
+      <w:r>
+        <w:rPr>
+          <w:rFonts w:ascii="Century Schoolbook" w:hAnsi="Century Schoolbook"/>
+          <w:i/>
+          <w:sz w:val="24"/>
+          <w:szCs w:val="24"/>
+        </w:rPr>
+        <w:t>WorkerRow2</w:t>
+      </w:r>
+      <w:r>
+        <w:rPr>
+          <w:rFonts w:ascii="Century Schoolbook" w:hAnsi="Century Schoolbook"/>
+          <w:sz w:val="24"/>
+          <w:szCs w:val="24"/>
+        </w:rPr>
+        <w:t xml:space="preserve"> e </w:t>
+      </w:r>
+      <w:r>
+        <w:rPr>
+          <w:rFonts w:ascii="Century Schoolbook" w:hAnsi="Century Schoolbook"/>
+          <w:i/>
+          <w:sz w:val="24"/>
+          <w:szCs w:val="24"/>
+        </w:rPr>
+        <w:t>WorkerColumn2</w:t>
+      </w:r>
+      <w:r>
+        <w:rPr>
+          <w:rFonts w:ascii="Century Schoolbook" w:hAnsi="Century Schoolbook"/>
+          <w:sz w:val="24"/>
+          <w:szCs w:val="24"/>
+        </w:rPr>
+        <w:t xml:space="preserve"> as posições dos </w:t>
+      </w:r>
+      <w:proofErr w:type="spellStart"/>
+      <w:r>
+        <w:rPr>
+          <w:rFonts w:ascii="Century Schoolbook" w:hAnsi="Century Schoolbook"/>
+          <w:sz w:val="24"/>
+          <w:szCs w:val="24"/>
+        </w:rPr>
+        <w:t>workers</w:t>
+      </w:r>
+      <w:proofErr w:type="spellEnd"/>
+      <w:r>
+        <w:rPr>
+          <w:rFonts w:ascii="Century Schoolbook" w:hAnsi="Century Schoolbook"/>
+          <w:sz w:val="24"/>
+          <w:szCs w:val="24"/>
+        </w:rPr>
+        <w:t xml:space="preserve"> na matriz</w:t>
+      </w:r>
+      <w:r>
+        <w:rPr>
+          <w:rFonts w:ascii="Century Schoolbook" w:hAnsi="Century Schoolbook"/>
+          <w:sz w:val="24"/>
+          <w:szCs w:val="24"/>
+        </w:rPr>
+        <w:t xml:space="preserve">. </w:t>
       </w:r>
     </w:p>
     <w:p>
@@ -2883,16 +4318,25 @@
           <w:sz w:val="24"/>
           <w:szCs w:val="24"/>
         </w:rPr>
-        <w:t>isEmptyCell</w:t>
-      </w:r>
-      <w:proofErr w:type="spellEnd"/>
-      <w:r>
-        <w:rPr>
-          <w:rFonts w:ascii="Century Schoolbook" w:hAnsi="Century Schoolbook"/>
-          <w:sz w:val="24"/>
-          <w:szCs w:val="24"/>
-        </w:rPr>
-        <w:t xml:space="preserve"> – Verifica se a célula (</w:t>
+        <w:t>getValueFromMatrix</w:t>
+      </w:r>
+      <w:proofErr w:type="spellEnd"/>
+      <w:r>
+        <w:rPr>
+          <w:rFonts w:ascii="Century Schoolbook" w:hAnsi="Century Schoolbook"/>
+          <w:b/>
+          <w:sz w:val="24"/>
+          <w:szCs w:val="24"/>
+        </w:rPr>
+        <w:t xml:space="preserve"> </w:t>
+      </w:r>
+      <w:r>
+        <w:rPr>
+          <w:rFonts w:ascii="Century Schoolbook" w:hAnsi="Century Schoolbook"/>
+          <w:sz w:val="24"/>
+          <w:szCs w:val="24"/>
+        </w:rPr>
+        <w:t>– Analisa o que está na célula (</w:t>
       </w:r>
       <w:proofErr w:type="spellStart"/>
       <w:r>
@@ -2928,19 +4372,88 @@
       <w:r>
         <w:rPr>
           <w:rFonts w:ascii="Century Schoolbook" w:hAnsi="Century Schoolbook"/>
+          <w:sz w:val="24"/>
+          <w:szCs w:val="24"/>
+        </w:rPr>
+        <w:t xml:space="preserve">) da matriz. Retorna em </w:t>
+      </w:r>
+      <w:proofErr w:type="spellStart"/>
+      <w:r>
+        <w:rPr>
+          <w:rFonts w:ascii="Century Schoolbook" w:hAnsi="Century Schoolbook"/>
           <w:i/>
           <w:sz w:val="24"/>
           <w:szCs w:val="24"/>
         </w:rPr>
-        <w:t>)</w:t>
-      </w:r>
-      <w:r>
-        <w:rPr>
-          <w:rFonts w:ascii="Century Schoolbook" w:hAnsi="Century Schoolbook"/>
-          <w:sz w:val="24"/>
-          <w:szCs w:val="24"/>
-        </w:rPr>
-        <w:t xml:space="preserve"> está vazia.</w:t>
+        <w:t>Value</w:t>
+      </w:r>
+      <w:proofErr w:type="spellEnd"/>
+      <w:r>
+        <w:rPr>
+          <w:rFonts w:ascii="Century Schoolbook" w:hAnsi="Century Schoolbook"/>
+          <w:sz w:val="24"/>
+          <w:szCs w:val="24"/>
+        </w:rPr>
+        <w:t xml:space="preserve"> o conteúdo daquela célula, ou, caso </w:t>
+      </w:r>
+      <w:proofErr w:type="spellStart"/>
+      <w:r>
+        <w:rPr>
+          <w:rFonts w:ascii="Century Schoolbook" w:hAnsi="Century Schoolbook"/>
+          <w:i/>
+          <w:sz w:val="24"/>
+          <w:szCs w:val="24"/>
+        </w:rPr>
+        <w:t>Value</w:t>
+      </w:r>
+      <w:proofErr w:type="spellEnd"/>
+      <w:r>
+        <w:rPr>
+          <w:rFonts w:ascii="Century Schoolbook" w:hAnsi="Century Schoolbook"/>
+          <w:sz w:val="24"/>
+          <w:szCs w:val="24"/>
+        </w:rPr>
+        <w:t xml:space="preserve"> já </w:t>
+      </w:r>
+      <w:r>
+        <w:rPr>
+          <w:rFonts w:ascii="Century Schoolbook" w:hAnsi="Century Schoolbook"/>
+          <w:sz w:val="24"/>
+          <w:szCs w:val="24"/>
+        </w:rPr>
+        <w:t>esteja</w:t>
+      </w:r>
+      <w:r>
+        <w:rPr>
+          <w:rFonts w:ascii="Century Schoolbook" w:hAnsi="Century Schoolbook"/>
+          <w:sz w:val="24"/>
+          <w:szCs w:val="24"/>
+        </w:rPr>
+        <w:t xml:space="preserve"> atribuído</w:t>
+      </w:r>
+      <w:r>
+        <w:rPr>
+          <w:rFonts w:ascii="Century Schoolbook" w:hAnsi="Century Schoolbook"/>
+          <w:sz w:val="24"/>
+          <w:szCs w:val="24"/>
+        </w:rPr>
+        <w:t>,</w:t>
+      </w:r>
+      <w:r>
+        <w:rPr>
+          <w:rFonts w:ascii="Century Schoolbook" w:hAnsi="Century Schoolbook"/>
+          <w:sz w:val="24"/>
+          <w:szCs w:val="24"/>
+        </w:rPr>
+        <w:t xml:space="preserve"> a função falha</w:t>
+      </w:r>
+      <w:r>
+        <w:rPr>
+          <w:rFonts w:ascii="Century Schoolbook" w:hAnsi="Century Schoolbook"/>
+          <w:sz w:val="24"/>
+          <w:szCs w:val="24"/>
+        </w:rPr>
+        <w:t>.</w:t>
       </w:r>
     </w:p>
     <w:p>
@@ -2960,34 +4473,48 @@
           <w:sz w:val="24"/>
           <w:szCs w:val="24"/>
         </w:rPr>
-        <w:t>isValidPosLines</w:t>
-      </w:r>
-      <w:proofErr w:type="spellEnd"/>
-      <w:r>
-        <w:rPr>
-          <w:rFonts w:ascii="Century Schoolbook" w:hAnsi="Century Schoolbook"/>
-          <w:sz w:val="24"/>
-          <w:szCs w:val="24"/>
-        </w:rPr>
-        <w:t xml:space="preserve"> – Vai buscar as posições dos </w:t>
-      </w:r>
-      <w:proofErr w:type="spellStart"/>
-      <w:r>
-        <w:rPr>
-          <w:rFonts w:ascii="Century Schoolbook" w:hAnsi="Century Schoolbook"/>
-          <w:sz w:val="24"/>
-          <w:szCs w:val="24"/>
-        </w:rPr>
-        <w:t>workers</w:t>
-      </w:r>
-      <w:proofErr w:type="spellEnd"/>
-      <w:r>
-        <w:rPr>
-          <w:rFonts w:ascii="Century Schoolbook" w:hAnsi="Century Schoolbook"/>
-          <w:sz w:val="24"/>
-          <w:szCs w:val="24"/>
-        </w:rPr>
-        <w:t xml:space="preserve"> com a ajuda do predicado </w:t>
+        <w:t>checkFullBoard</w:t>
+      </w:r>
+      <w:proofErr w:type="spellEnd"/>
+      <w:r>
+        <w:rPr>
+          <w:rFonts w:ascii="Century Schoolbook" w:hAnsi="Century Schoolbook"/>
+          <w:sz w:val="24"/>
+          <w:szCs w:val="24"/>
+        </w:rPr>
+        <w:t xml:space="preserve"> –</w:t>
+      </w:r>
+      <w:r>
+        <w:rPr>
+          <w:rFonts w:ascii="Century Schoolbook" w:hAnsi="Century Schoolbook"/>
+          <w:sz w:val="24"/>
+          <w:szCs w:val="24"/>
+        </w:rPr>
+        <w:t xml:space="preserve"> Verifica</w:t>
+      </w:r>
+      <w:r>
+        <w:rPr>
+          <w:rFonts w:ascii="Century Schoolbook" w:hAnsi="Century Schoolbook"/>
+          <w:sz w:val="24"/>
+          <w:szCs w:val="24"/>
+        </w:rPr>
+        <w:t xml:space="preserve"> se </w:t>
+      </w:r>
+      <w:r>
+        <w:rPr>
+          <w:rFonts w:ascii="Century Schoolbook" w:hAnsi="Century Schoolbook"/>
+          <w:sz w:val="24"/>
+          <w:szCs w:val="24"/>
+        </w:rPr>
+        <w:t xml:space="preserve">o tabuleiro está cheio, confirmando se não há </w:t>
+      </w:r>
+      <w:r>
+        <w:rPr>
+          <w:rFonts w:ascii="Century Schoolbook" w:hAnsi="Century Schoolbook"/>
+          <w:sz w:val="24"/>
+          <w:szCs w:val="24"/>
+        </w:rPr>
+        <w:t>nenhuma célula ‘</w:t>
       </w:r>
       <w:proofErr w:type="spellStart"/>
       <w:r>
@@ -2997,834 +4524,16 @@
           <w:sz w:val="24"/>
           <w:szCs w:val="24"/>
         </w:rPr>
-        <w:t>getWorkersPos</w:t>
-      </w:r>
-      <w:proofErr w:type="spellEnd"/>
-      <w:r>
-        <w:rPr>
-          <w:rFonts w:ascii="Century Schoolbook" w:hAnsi="Century Schoolbook"/>
-          <w:sz w:val="24"/>
-          <w:szCs w:val="24"/>
-        </w:rPr>
-        <w:t xml:space="preserve"> e verifica </w:t>
-      </w:r>
-      <w:r>
-        <w:rPr>
-          <w:rFonts w:ascii="Century Schoolbook" w:hAnsi="Century Schoolbook"/>
-          <w:sz w:val="24"/>
-          <w:szCs w:val="24"/>
-        </w:rPr>
-        <w:t>se a célula (</w:t>
-      </w:r>
-      <w:proofErr w:type="spellStart"/>
-      <w:r>
-        <w:rPr>
-          <w:rFonts w:ascii="Century Schoolbook" w:hAnsi="Century Schoolbook"/>
-          <w:i/>
-          <w:sz w:val="24"/>
-          <w:szCs w:val="24"/>
-        </w:rPr>
-        <w:t>Row</w:t>
-      </w:r>
-      <w:proofErr w:type="spellEnd"/>
-      <w:r>
-        <w:rPr>
-          <w:rFonts w:ascii="Century Schoolbook" w:hAnsi="Century Schoolbook"/>
-          <w:i/>
-          <w:sz w:val="24"/>
-          <w:szCs w:val="24"/>
-        </w:rPr>
-        <w:t xml:space="preserve">, </w:t>
-      </w:r>
-      <w:proofErr w:type="spellStart"/>
-      <w:r>
-        <w:rPr>
-          <w:rFonts w:ascii="Century Schoolbook" w:hAnsi="Century Schoolbook"/>
-          <w:i/>
-          <w:sz w:val="24"/>
-          <w:szCs w:val="24"/>
-        </w:rPr>
-        <w:t>Column</w:t>
-      </w:r>
-      <w:proofErr w:type="spellEnd"/>
-      <w:r>
-        <w:rPr>
-          <w:rFonts w:ascii="Century Schoolbook" w:hAnsi="Century Schoolbook"/>
-          <w:sz w:val="24"/>
-          <w:szCs w:val="24"/>
-        </w:rPr>
-        <w:t xml:space="preserve">) está na linha de visão de pelo menos um dos </w:t>
-      </w:r>
-      <w:proofErr w:type="spellStart"/>
-      <w:r>
-        <w:rPr>
-          <w:rFonts w:ascii="Century Schoolbook" w:hAnsi="Century Schoolbook"/>
-          <w:sz w:val="24"/>
-          <w:szCs w:val="24"/>
-        </w:rPr>
-        <w:t>workers</w:t>
-      </w:r>
-      <w:proofErr w:type="spellEnd"/>
-      <w:r>
-        <w:rPr>
-          <w:rFonts w:ascii="Century Schoolbook" w:hAnsi="Century Schoolbook"/>
-          <w:sz w:val="24"/>
-          <w:szCs w:val="24"/>
-        </w:rPr>
-        <w:t>.</w:t>
-      </w:r>
-    </w:p>
-    <w:p>
-      <w:pPr>
-        <w:jc w:val="both"/>
-        <w:rPr>
-          <w:rFonts w:ascii="Century Schoolbook" w:hAnsi="Century Schoolbook"/>
-          <w:sz w:val="24"/>
-          <w:szCs w:val="24"/>
-        </w:rPr>
-      </w:pPr>
-      <w:proofErr w:type="spellStart"/>
-      <w:r>
-        <w:rPr>
-          <w:rFonts w:ascii="Century Schoolbook" w:hAnsi="Century Schoolbook"/>
-          <w:b/>
-          <w:sz w:val="24"/>
-          <w:szCs w:val="24"/>
-        </w:rPr>
-        <w:t>isWorkerLines</w:t>
-      </w:r>
-      <w:proofErr w:type="spellEnd"/>
-      <w:r>
-        <w:rPr>
-          <w:rFonts w:ascii="Century Schoolbook" w:hAnsi="Century Schoolbook"/>
-          <w:sz w:val="24"/>
-          <w:szCs w:val="24"/>
-        </w:rPr>
-        <w:t xml:space="preserve"> – Verifica se a célula (</w:t>
-      </w:r>
-      <w:proofErr w:type="spellStart"/>
-      <w:r>
-        <w:rPr>
-          <w:rFonts w:ascii="Century Schoolbook" w:hAnsi="Century Schoolbook"/>
-          <w:i/>
-          <w:sz w:val="24"/>
-          <w:szCs w:val="24"/>
-        </w:rPr>
-        <w:t>Row</w:t>
-      </w:r>
-      <w:proofErr w:type="spellEnd"/>
-      <w:r>
-        <w:rPr>
-          <w:rFonts w:ascii="Century Schoolbook" w:hAnsi="Century Schoolbook"/>
-          <w:i/>
-          <w:sz w:val="24"/>
-          <w:szCs w:val="24"/>
-        </w:rPr>
-        <w:t xml:space="preserve">, </w:t>
-      </w:r>
-      <w:proofErr w:type="spellStart"/>
-      <w:r>
-        <w:rPr>
-          <w:rFonts w:ascii="Century Schoolbook" w:hAnsi="Century Schoolbook"/>
-          <w:i/>
-          <w:sz w:val="24"/>
-          <w:szCs w:val="24"/>
-        </w:rPr>
-        <w:t>Column</w:t>
-      </w:r>
-      <w:proofErr w:type="spellEnd"/>
-      <w:r>
-        <w:rPr>
-          <w:rFonts w:ascii="Century Schoolbook" w:hAnsi="Century Schoolbook"/>
-          <w:sz w:val="24"/>
-          <w:szCs w:val="24"/>
-        </w:rPr>
-        <w:t xml:space="preserve">) está nalguma das linhas de visão do </w:t>
-      </w:r>
-      <w:proofErr w:type="spellStart"/>
-      <w:r>
-        <w:rPr>
-          <w:rFonts w:ascii="Century Schoolbook" w:hAnsi="Century Schoolbook"/>
-          <w:sz w:val="24"/>
-          <w:szCs w:val="24"/>
-        </w:rPr>
-        <w:t>worker</w:t>
-      </w:r>
-      <w:proofErr w:type="spellEnd"/>
-      <w:r>
-        <w:rPr>
-          <w:rFonts w:ascii="Century Schoolbook" w:hAnsi="Century Schoolbook"/>
-          <w:sz w:val="24"/>
-          <w:szCs w:val="24"/>
-        </w:rPr>
-        <w:t xml:space="preserve"> (</w:t>
-      </w:r>
-      <w:proofErr w:type="spellStart"/>
-      <w:r>
-        <w:rPr>
-          <w:rFonts w:ascii="Century Schoolbook" w:hAnsi="Century Schoolbook"/>
-          <w:i/>
-          <w:sz w:val="24"/>
-          <w:szCs w:val="24"/>
-        </w:rPr>
-        <w:t>WorkerRow</w:t>
-      </w:r>
-      <w:proofErr w:type="spellEnd"/>
-      <w:r>
-        <w:rPr>
-          <w:rFonts w:ascii="Century Schoolbook" w:hAnsi="Century Schoolbook"/>
-          <w:i/>
-          <w:sz w:val="24"/>
-          <w:szCs w:val="24"/>
-        </w:rPr>
-        <w:t xml:space="preserve">, </w:t>
-      </w:r>
-      <w:proofErr w:type="spellStart"/>
-      <w:r>
-        <w:rPr>
-          <w:rFonts w:ascii="Century Schoolbook" w:hAnsi="Century Schoolbook"/>
-          <w:i/>
-          <w:sz w:val="24"/>
-          <w:szCs w:val="24"/>
-        </w:rPr>
-        <w:t>WorkerColumn</w:t>
-      </w:r>
-      <w:proofErr w:type="spellEnd"/>
-      <w:r>
-        <w:rPr>
-          <w:rFonts w:ascii="Century Schoolbook" w:hAnsi="Century Schoolbook"/>
-          <w:sz w:val="24"/>
-          <w:szCs w:val="24"/>
-        </w:rPr>
-        <w:t xml:space="preserve">) com a ajuda do predicado </w:t>
-      </w:r>
-      <w:proofErr w:type="spellStart"/>
-      <w:r>
-        <w:rPr>
-          <w:rFonts w:ascii="Century Schoolbook" w:hAnsi="Century Schoolbook"/>
-          <w:i/>
-          <w:sz w:val="24"/>
-          <w:szCs w:val="24"/>
-        </w:rPr>
-        <w:t>verifyLine</w:t>
-      </w:r>
-      <w:proofErr w:type="spellEnd"/>
-      <w:r>
-        <w:rPr>
-          <w:rFonts w:ascii="Century Schoolbook" w:hAnsi="Century Schoolbook"/>
-          <w:sz w:val="24"/>
-          <w:szCs w:val="24"/>
-        </w:rPr>
-        <w:t>.</w:t>
-      </w:r>
-    </w:p>
-    <w:p>
-      <w:pPr>
-        <w:jc w:val="both"/>
-        <w:rPr>
-          <w:rFonts w:ascii="Century Schoolbook" w:hAnsi="Century Schoolbook"/>
-          <w:sz w:val="24"/>
-          <w:szCs w:val="24"/>
-        </w:rPr>
-      </w:pPr>
-      <w:proofErr w:type="spellStart"/>
-      <w:r>
-        <w:rPr>
-          <w:rFonts w:ascii="Century Schoolbook" w:hAnsi="Century Schoolbook"/>
-          <w:b/>
-          <w:sz w:val="24"/>
-          <w:szCs w:val="24"/>
-        </w:rPr>
-        <w:t>verifyLine</w:t>
-      </w:r>
-      <w:proofErr w:type="spellEnd"/>
-      <w:r>
-        <w:rPr>
-          <w:rFonts w:ascii="Century Schoolbook" w:hAnsi="Century Schoolbook"/>
-          <w:sz w:val="24"/>
-          <w:szCs w:val="24"/>
-        </w:rPr>
-        <w:t xml:space="preserve"> – Verifica se a célula está na linha de visão do </w:t>
-      </w:r>
-      <w:proofErr w:type="spellStart"/>
-      <w:r>
-        <w:rPr>
-          <w:rFonts w:ascii="Century Schoolbook" w:hAnsi="Century Schoolbook"/>
-          <w:sz w:val="24"/>
-          <w:szCs w:val="24"/>
-        </w:rPr>
-        <w:t>worker</w:t>
-      </w:r>
-      <w:proofErr w:type="spellEnd"/>
-      <w:r>
-        <w:rPr>
-          <w:rFonts w:ascii="Century Schoolbook" w:hAnsi="Century Schoolbook"/>
-          <w:sz w:val="24"/>
-          <w:szCs w:val="24"/>
-        </w:rPr>
-        <w:t>. A direção desta</w:t>
-      </w:r>
-      <w:r>
-        <w:rPr>
-          <w:rFonts w:ascii="Century Schoolbook" w:hAnsi="Century Schoolbook"/>
-          <w:sz w:val="24"/>
-          <w:szCs w:val="24"/>
-        </w:rPr>
-        <w:t>s</w:t>
-      </w:r>
-      <w:r>
-        <w:rPr>
-          <w:rFonts w:ascii="Century Schoolbook" w:hAnsi="Century Schoolbook"/>
-          <w:sz w:val="24"/>
-          <w:szCs w:val="24"/>
-        </w:rPr>
-        <w:t xml:space="preserve"> linha</w:t>
-      </w:r>
-      <w:r>
-        <w:rPr>
-          <w:rFonts w:ascii="Century Schoolbook" w:hAnsi="Century Schoolbook"/>
-          <w:sz w:val="24"/>
-          <w:szCs w:val="24"/>
-        </w:rPr>
-        <w:t>s</w:t>
-      </w:r>
-      <w:r>
-        <w:rPr>
-          <w:rFonts w:ascii="Century Schoolbook" w:hAnsi="Century Schoolbook"/>
-          <w:sz w:val="24"/>
-          <w:szCs w:val="24"/>
-        </w:rPr>
-        <w:t xml:space="preserve"> pode ser </w:t>
-      </w:r>
-      <w:r>
-        <w:rPr>
-          <w:rFonts w:ascii="Century Schoolbook" w:hAnsi="Century Schoolbook"/>
-          <w:sz w:val="24"/>
-          <w:szCs w:val="24"/>
-        </w:rPr>
-        <w:t>‘</w:t>
-      </w:r>
-      <w:r>
-        <w:rPr>
-          <w:rFonts w:ascii="Century Schoolbook" w:hAnsi="Century Schoolbook"/>
-          <w:sz w:val="24"/>
-          <w:szCs w:val="24"/>
-        </w:rPr>
-        <w:t>N</w:t>
-      </w:r>
-      <w:r>
-        <w:rPr>
-          <w:rFonts w:ascii="Century Schoolbook" w:hAnsi="Century Schoolbook"/>
-          <w:sz w:val="24"/>
-          <w:szCs w:val="24"/>
-        </w:rPr>
-        <w:t>’</w:t>
-      </w:r>
-      <w:r>
-        <w:rPr>
-          <w:rFonts w:ascii="Century Schoolbook" w:hAnsi="Century Schoolbook"/>
-          <w:sz w:val="24"/>
-          <w:szCs w:val="24"/>
-        </w:rPr>
-        <w:t xml:space="preserve">, </w:t>
-      </w:r>
-      <w:r>
-        <w:rPr>
-          <w:rFonts w:ascii="Century Schoolbook" w:hAnsi="Century Schoolbook"/>
-          <w:sz w:val="24"/>
-          <w:szCs w:val="24"/>
-        </w:rPr>
-        <w:t>‘</w:t>
-      </w:r>
-      <w:r>
-        <w:rPr>
-          <w:rFonts w:ascii="Century Schoolbook" w:hAnsi="Century Schoolbook"/>
-          <w:sz w:val="24"/>
-          <w:szCs w:val="24"/>
-        </w:rPr>
-        <w:t>NE</w:t>
-      </w:r>
-      <w:r>
-        <w:rPr>
-          <w:rFonts w:ascii="Century Schoolbook" w:hAnsi="Century Schoolbook"/>
-          <w:sz w:val="24"/>
-          <w:szCs w:val="24"/>
-        </w:rPr>
-        <w:t>’</w:t>
-      </w:r>
-      <w:r>
-        <w:rPr>
-          <w:rFonts w:ascii="Century Schoolbook" w:hAnsi="Century Schoolbook"/>
-          <w:sz w:val="24"/>
-          <w:szCs w:val="24"/>
-        </w:rPr>
-        <w:t xml:space="preserve">, </w:t>
-      </w:r>
-      <w:r>
-        <w:rPr>
-          <w:rFonts w:ascii="Century Schoolbook" w:hAnsi="Century Schoolbook"/>
-          <w:sz w:val="24"/>
-          <w:szCs w:val="24"/>
-        </w:rPr>
-        <w:t>‘</w:t>
-      </w:r>
-      <w:r>
-        <w:rPr>
-          <w:rFonts w:ascii="Century Schoolbook" w:hAnsi="Century Schoolbook"/>
-          <w:sz w:val="24"/>
-          <w:szCs w:val="24"/>
-        </w:rPr>
-        <w:t>S</w:t>
-      </w:r>
-      <w:r>
-        <w:rPr>
-          <w:rFonts w:ascii="Century Schoolbook" w:hAnsi="Century Schoolbook"/>
-          <w:sz w:val="24"/>
-          <w:szCs w:val="24"/>
-        </w:rPr>
-        <w:t>’</w:t>
-      </w:r>
-      <w:r>
-        <w:rPr>
-          <w:rFonts w:ascii="Century Schoolbook" w:hAnsi="Century Schoolbook"/>
-          <w:sz w:val="24"/>
-          <w:szCs w:val="24"/>
-        </w:rPr>
-        <w:t xml:space="preserve">, </w:t>
-      </w:r>
-      <w:r>
-        <w:rPr>
-          <w:rFonts w:ascii="Century Schoolbook" w:hAnsi="Century Schoolbook"/>
-          <w:sz w:val="24"/>
-          <w:szCs w:val="24"/>
-        </w:rPr>
-        <w:t>‘</w:t>
-      </w:r>
-      <w:r>
-        <w:rPr>
-          <w:rFonts w:ascii="Century Schoolbook" w:hAnsi="Century Schoolbook"/>
-          <w:sz w:val="24"/>
-          <w:szCs w:val="24"/>
-        </w:rPr>
-        <w:t>SE</w:t>
-      </w:r>
-      <w:r>
-        <w:rPr>
-          <w:rFonts w:ascii="Century Schoolbook" w:hAnsi="Century Schoolbook"/>
-          <w:sz w:val="24"/>
-          <w:szCs w:val="24"/>
-        </w:rPr>
-        <w:t>’</w:t>
-      </w:r>
-      <w:r>
-        <w:rPr>
-          <w:rFonts w:ascii="Century Schoolbook" w:hAnsi="Century Schoolbook"/>
-          <w:sz w:val="24"/>
-          <w:szCs w:val="24"/>
-        </w:rPr>
-        <w:t xml:space="preserve">, </w:t>
-      </w:r>
-      <w:r>
-        <w:rPr>
-          <w:rFonts w:ascii="Century Schoolbook" w:hAnsi="Century Schoolbook"/>
-          <w:sz w:val="24"/>
-          <w:szCs w:val="24"/>
-        </w:rPr>
-        <w:t>‘</w:t>
-      </w:r>
-      <w:r>
-        <w:rPr>
-          <w:rFonts w:ascii="Century Schoolbook" w:hAnsi="Century Schoolbook"/>
-          <w:sz w:val="24"/>
-          <w:szCs w:val="24"/>
-        </w:rPr>
-        <w:t>S</w:t>
-      </w:r>
-      <w:r>
-        <w:rPr>
-          <w:rFonts w:ascii="Century Schoolbook" w:hAnsi="Century Schoolbook"/>
-          <w:sz w:val="24"/>
-          <w:szCs w:val="24"/>
-        </w:rPr>
-        <w:t>’</w:t>
-      </w:r>
-      <w:r>
-        <w:rPr>
-          <w:rFonts w:ascii="Century Schoolbook" w:hAnsi="Century Schoolbook"/>
-          <w:sz w:val="24"/>
-          <w:szCs w:val="24"/>
-        </w:rPr>
-        <w:t xml:space="preserve">, </w:t>
-      </w:r>
-      <w:r>
-        <w:rPr>
-          <w:rFonts w:ascii="Century Schoolbook" w:hAnsi="Century Schoolbook"/>
-          <w:sz w:val="24"/>
-          <w:szCs w:val="24"/>
-        </w:rPr>
-        <w:t>‘</w:t>
-      </w:r>
-      <w:r>
-        <w:rPr>
-          <w:rFonts w:ascii="Century Schoolbook" w:hAnsi="Century Schoolbook"/>
-          <w:sz w:val="24"/>
-          <w:szCs w:val="24"/>
-        </w:rPr>
-        <w:t>SO</w:t>
-      </w:r>
-      <w:r>
-        <w:rPr>
-          <w:rFonts w:ascii="Century Schoolbook" w:hAnsi="Century Schoolbook"/>
-          <w:sz w:val="24"/>
-          <w:szCs w:val="24"/>
-        </w:rPr>
-        <w:t>’</w:t>
-      </w:r>
-      <w:r>
-        <w:rPr>
-          <w:rFonts w:ascii="Century Schoolbook" w:hAnsi="Century Schoolbook"/>
-          <w:sz w:val="24"/>
-          <w:szCs w:val="24"/>
-        </w:rPr>
-        <w:t xml:space="preserve">, </w:t>
-      </w:r>
-      <w:r>
-        <w:rPr>
-          <w:rFonts w:ascii="Century Schoolbook" w:hAnsi="Century Schoolbook"/>
-          <w:sz w:val="24"/>
-          <w:szCs w:val="24"/>
-        </w:rPr>
-        <w:t>‘</w:t>
-      </w:r>
-      <w:r>
-        <w:rPr>
-          <w:rFonts w:ascii="Century Schoolbook" w:hAnsi="Century Schoolbook"/>
-          <w:sz w:val="24"/>
-          <w:szCs w:val="24"/>
-        </w:rPr>
-        <w:t>O</w:t>
-      </w:r>
-      <w:r>
-        <w:rPr>
-          <w:rFonts w:ascii="Century Schoolbook" w:hAnsi="Century Schoolbook"/>
-          <w:sz w:val="24"/>
-          <w:szCs w:val="24"/>
-        </w:rPr>
-        <w:t>’</w:t>
-      </w:r>
-      <w:r>
-        <w:rPr>
-          <w:rFonts w:ascii="Century Schoolbook" w:hAnsi="Century Schoolbook"/>
-          <w:sz w:val="24"/>
-          <w:szCs w:val="24"/>
-        </w:rPr>
-        <w:t xml:space="preserve">, </w:t>
-      </w:r>
-      <w:r>
-        <w:rPr>
-          <w:rFonts w:ascii="Century Schoolbook" w:hAnsi="Century Schoolbook"/>
-          <w:sz w:val="24"/>
-          <w:szCs w:val="24"/>
-        </w:rPr>
-        <w:t>‘</w:t>
-      </w:r>
-      <w:r>
-        <w:rPr>
-          <w:rFonts w:ascii="Century Schoolbook" w:hAnsi="Century Schoolbook"/>
-          <w:sz w:val="24"/>
-          <w:szCs w:val="24"/>
-        </w:rPr>
-        <w:t>NO</w:t>
-      </w:r>
-      <w:r>
-        <w:rPr>
-          <w:rFonts w:ascii="Century Schoolbook" w:hAnsi="Century Schoolbook"/>
-          <w:sz w:val="24"/>
-          <w:szCs w:val="24"/>
-        </w:rPr>
-        <w:t>’</w:t>
-      </w:r>
-      <w:bookmarkStart w:id="0" w:name="_GoBack"/>
-      <w:bookmarkEnd w:id="0"/>
-      <w:r>
-        <w:rPr>
-          <w:rFonts w:ascii="Century Schoolbook" w:hAnsi="Century Schoolbook"/>
-          <w:sz w:val="24"/>
-          <w:szCs w:val="24"/>
-        </w:rPr>
-        <w:t xml:space="preserve">. </w:t>
-      </w:r>
-      <w:r>
-        <w:rPr>
-          <w:rFonts w:ascii="Century Schoolbook" w:hAnsi="Century Schoolbook"/>
-          <w:sz w:val="24"/>
-          <w:szCs w:val="24"/>
-        </w:rPr>
-        <w:t>Este predicado calcula a linha nessa direção até encontrar uma peça.</w:t>
-      </w:r>
-      <w:r>
-        <w:rPr>
-          <w:rFonts w:ascii="Century Schoolbook" w:hAnsi="Century Schoolbook"/>
-          <w:sz w:val="24"/>
-          <w:szCs w:val="24"/>
-        </w:rPr>
-        <w:t xml:space="preserve"> </w:t>
-      </w:r>
-      <w:r>
-        <w:rPr>
-          <w:rFonts w:ascii="Century Schoolbook" w:hAnsi="Century Schoolbook"/>
-          <w:sz w:val="24"/>
-          <w:szCs w:val="24"/>
-        </w:rPr>
-        <w:t xml:space="preserve">Foi feito o </w:t>
-      </w:r>
-      <w:proofErr w:type="spellStart"/>
-      <w:r>
-        <w:rPr>
-          <w:rFonts w:ascii="Century Schoolbook" w:hAnsi="Century Schoolbook"/>
-          <w:sz w:val="24"/>
-          <w:szCs w:val="24"/>
-        </w:rPr>
-        <w:t>overload</w:t>
-      </w:r>
-      <w:proofErr w:type="spellEnd"/>
-      <w:r>
-        <w:rPr>
-          <w:rFonts w:ascii="Century Schoolbook" w:hAnsi="Century Schoolbook"/>
-          <w:sz w:val="24"/>
-          <w:szCs w:val="24"/>
-        </w:rPr>
-        <w:t xml:space="preserve"> deste predicado para cada uma das direções para o código se tornar mais percetível</w:t>
-      </w:r>
-      <w:r>
-        <w:rPr>
-          <w:rFonts w:ascii="Century Schoolbook" w:hAnsi="Century Schoolbook"/>
-          <w:sz w:val="24"/>
-          <w:szCs w:val="24"/>
-        </w:rPr>
-        <w:t xml:space="preserve">. </w:t>
-      </w:r>
-    </w:p>
-    <w:p>
-      <w:pPr>
-        <w:jc w:val="both"/>
-        <w:rPr>
-          <w:rFonts w:ascii="Century Schoolbook" w:hAnsi="Century Schoolbook"/>
-          <w:sz w:val="24"/>
-          <w:szCs w:val="24"/>
-        </w:rPr>
-      </w:pPr>
-      <w:proofErr w:type="spellStart"/>
-      <w:r>
-        <w:rPr>
-          <w:rFonts w:ascii="Century Schoolbook" w:hAnsi="Century Schoolbook"/>
-          <w:b/>
-          <w:sz w:val="24"/>
-          <w:szCs w:val="24"/>
-        </w:rPr>
-        <w:t>getValueFromMatrix</w:t>
-      </w:r>
-      <w:proofErr w:type="spellEnd"/>
-      <w:r>
-        <w:rPr>
-          <w:rFonts w:ascii="Century Schoolbook" w:hAnsi="Century Schoolbook"/>
-          <w:b/>
-          <w:sz w:val="24"/>
-          <w:szCs w:val="24"/>
-        </w:rPr>
-        <w:t xml:space="preserve"> </w:t>
-      </w:r>
-      <w:r>
-        <w:rPr>
-          <w:rFonts w:ascii="Century Schoolbook" w:hAnsi="Century Schoolbook"/>
-          <w:sz w:val="24"/>
-          <w:szCs w:val="24"/>
-        </w:rPr>
-        <w:t>–</w:t>
-      </w:r>
-      <w:r>
-        <w:rPr>
-          <w:rFonts w:ascii="Century Schoolbook" w:hAnsi="Century Schoolbook"/>
-          <w:sz w:val="24"/>
-          <w:szCs w:val="24"/>
-        </w:rPr>
-        <w:t xml:space="preserve"> Analisa o que está na</w:t>
-      </w:r>
-      <w:r>
-        <w:rPr>
-          <w:rFonts w:ascii="Century Schoolbook" w:hAnsi="Century Schoolbook"/>
-          <w:sz w:val="24"/>
-          <w:szCs w:val="24"/>
-        </w:rPr>
-        <w:t xml:space="preserve"> célula</w:t>
-      </w:r>
-      <w:r>
-        <w:rPr>
-          <w:rFonts w:ascii="Century Schoolbook" w:hAnsi="Century Schoolbook"/>
-          <w:sz w:val="24"/>
-          <w:szCs w:val="24"/>
-        </w:rPr>
-        <w:t xml:space="preserve"> (</w:t>
-      </w:r>
-      <w:proofErr w:type="spellStart"/>
-      <w:r>
-        <w:rPr>
-          <w:rFonts w:ascii="Century Schoolbook" w:hAnsi="Century Schoolbook"/>
-          <w:i/>
-          <w:sz w:val="24"/>
-          <w:szCs w:val="24"/>
-        </w:rPr>
-        <w:t>Row</w:t>
-      </w:r>
-      <w:proofErr w:type="spellEnd"/>
-      <w:r>
-        <w:rPr>
-          <w:rFonts w:ascii="Century Schoolbook" w:hAnsi="Century Schoolbook"/>
-          <w:i/>
-          <w:sz w:val="24"/>
-          <w:szCs w:val="24"/>
-        </w:rPr>
-        <w:t xml:space="preserve">, </w:t>
-      </w:r>
-      <w:proofErr w:type="spellStart"/>
-      <w:r>
-        <w:rPr>
-          <w:rFonts w:ascii="Century Schoolbook" w:hAnsi="Century Schoolbook"/>
-          <w:i/>
-          <w:sz w:val="24"/>
-          <w:szCs w:val="24"/>
-        </w:rPr>
-        <w:t>Column</w:t>
-      </w:r>
-      <w:proofErr w:type="spellEnd"/>
-      <w:r>
-        <w:rPr>
-          <w:rFonts w:ascii="Century Schoolbook" w:hAnsi="Century Schoolbook"/>
-          <w:sz w:val="24"/>
-          <w:szCs w:val="24"/>
-        </w:rPr>
-        <w:t>)</w:t>
-      </w:r>
-      <w:r>
-        <w:rPr>
-          <w:rFonts w:ascii="Century Schoolbook" w:hAnsi="Century Schoolbook"/>
-          <w:sz w:val="24"/>
-          <w:szCs w:val="24"/>
-        </w:rPr>
-        <w:t xml:space="preserve"> da matriz.</w:t>
-      </w:r>
-      <w:r>
-        <w:rPr>
-          <w:rFonts w:ascii="Century Schoolbook" w:hAnsi="Century Schoolbook"/>
-          <w:sz w:val="24"/>
-          <w:szCs w:val="24"/>
-        </w:rPr>
-        <w:t xml:space="preserve"> </w:t>
-      </w:r>
-      <w:r>
-        <w:rPr>
-          <w:rFonts w:ascii="Century Schoolbook" w:hAnsi="Century Schoolbook"/>
-          <w:sz w:val="24"/>
-          <w:szCs w:val="24"/>
-        </w:rPr>
-        <w:t xml:space="preserve">Este predicado não é diretamente validação de </w:t>
-      </w:r>
-      <w:proofErr w:type="gramStart"/>
-      <w:r>
-        <w:rPr>
-          <w:rFonts w:ascii="Century Schoolbook" w:hAnsi="Century Schoolbook"/>
-          <w:sz w:val="24"/>
-          <w:szCs w:val="24"/>
-        </w:rPr>
-        <w:t>jogada</w:t>
-      </w:r>
-      <w:proofErr w:type="gramEnd"/>
-      <w:r>
-        <w:rPr>
-          <w:rFonts w:ascii="Century Schoolbook" w:hAnsi="Century Schoolbook"/>
-          <w:sz w:val="24"/>
-          <w:szCs w:val="24"/>
-        </w:rPr>
-        <w:t xml:space="preserve"> mas</w:t>
-      </w:r>
-      <w:r>
-        <w:rPr>
-          <w:rFonts w:ascii="Century Schoolbook" w:hAnsi="Century Schoolbook"/>
-          <w:sz w:val="24"/>
-          <w:szCs w:val="24"/>
-        </w:rPr>
-        <w:t xml:space="preserve"> é bastante </w:t>
-      </w:r>
-      <w:r>
-        <w:rPr>
-          <w:rFonts w:ascii="Century Schoolbook" w:hAnsi="Century Schoolbook"/>
-          <w:sz w:val="24"/>
-          <w:szCs w:val="24"/>
-        </w:rPr>
-        <w:lastRenderedPageBreak/>
-        <w:t>relevante para este fim, visto que pode ser usado em duas situações:</w:t>
-      </w:r>
-      <w:r>
-        <w:rPr>
-          <w:rFonts w:ascii="Century Schoolbook" w:hAnsi="Century Schoolbook"/>
-          <w:sz w:val="24"/>
-          <w:szCs w:val="24"/>
-        </w:rPr>
-        <w:t xml:space="preserve"> </w:t>
-      </w:r>
-      <w:r>
-        <w:rPr>
-          <w:rFonts w:ascii="Century Schoolbook" w:hAnsi="Century Schoolbook"/>
-          <w:sz w:val="24"/>
-          <w:szCs w:val="24"/>
-        </w:rPr>
-        <w:t xml:space="preserve"> </w:t>
-      </w:r>
-      <w:r>
-        <w:rPr>
-          <w:rFonts w:ascii="Century Schoolbook" w:hAnsi="Century Schoolbook"/>
-          <w:sz w:val="24"/>
-          <w:szCs w:val="24"/>
-        </w:rPr>
-        <w:t xml:space="preserve">retorna em </w:t>
-      </w:r>
-      <w:proofErr w:type="spellStart"/>
-      <w:r>
-        <w:rPr>
-          <w:rFonts w:ascii="Century Schoolbook" w:hAnsi="Century Schoolbook"/>
-          <w:i/>
-          <w:sz w:val="24"/>
-          <w:szCs w:val="24"/>
-        </w:rPr>
-        <w:t>Value</w:t>
-      </w:r>
-      <w:proofErr w:type="spellEnd"/>
-      <w:r>
-        <w:rPr>
-          <w:rFonts w:ascii="Century Schoolbook" w:hAnsi="Century Schoolbook"/>
-          <w:sz w:val="24"/>
-          <w:szCs w:val="24"/>
-        </w:rPr>
-        <w:t xml:space="preserve"> o conteúdo daquela célula, ou, caso </w:t>
-      </w:r>
-      <w:proofErr w:type="spellStart"/>
-      <w:r>
-        <w:rPr>
-          <w:rFonts w:ascii="Century Schoolbook" w:hAnsi="Century Schoolbook"/>
-          <w:i/>
-          <w:sz w:val="24"/>
-          <w:szCs w:val="24"/>
-        </w:rPr>
-        <w:t>Value</w:t>
-      </w:r>
-      <w:proofErr w:type="spellEnd"/>
-      <w:r>
-        <w:rPr>
-          <w:rFonts w:ascii="Century Schoolbook" w:hAnsi="Century Schoolbook"/>
-          <w:sz w:val="24"/>
-          <w:szCs w:val="24"/>
-        </w:rPr>
-        <w:t xml:space="preserve"> já estiver atribuído a função falha, ajudando o utilizador a saber que o que está na matriz não é o valor esperado.</w:t>
+        <w:t>empty</w:t>
+      </w:r>
+      <w:proofErr w:type="spellEnd"/>
+      <w:r>
+        <w:rPr>
+          <w:rFonts w:ascii="Century Schoolbook" w:hAnsi="Century Schoolbook"/>
+          <w:sz w:val="24"/>
+          <w:szCs w:val="24"/>
+        </w:rPr>
+        <w:t>’ no tabuleiro.</w:t>
       </w:r>
     </w:p>
     <w:p>
@@ -3854,7 +4563,7 @@
           <w:sz w:val="44"/>
           <w:szCs w:val="24"/>
         </w:rPr>
-        <w:t>Avaliação do Tabuleiro</w:t>
+        <w:t>Jogada do Computador</w:t>
       </w:r>
     </w:p>
     <w:p>
@@ -3862,7 +4571,6 @@
         <w:jc w:val="both"/>
         <w:rPr>
           <w:rFonts w:ascii="Century Schoolbook" w:hAnsi="Century Schoolbook"/>
-          <w:color w:val="AEAAAA" w:themeColor="background2" w:themeShade="BF"/>
           <w:sz w:val="24"/>
           <w:szCs w:val="24"/>
         </w:rPr>
@@ -3870,102 +4578,763 @@
       <w:r>
         <w:rPr>
           <w:rFonts w:ascii="Century Schoolbook" w:hAnsi="Century Schoolbook"/>
-          <w:color w:val="AEAAAA" w:themeColor="background2" w:themeShade="BF"/>
-          <w:sz w:val="24"/>
-          <w:szCs w:val="24"/>
-        </w:rPr>
-        <w:t xml:space="preserve">Avaliação do estado do jogo, que permitirá comparar a aplicação das diversas jogadas disponíveis. Exemplo: </w:t>
-      </w:r>
+          <w:sz w:val="24"/>
+          <w:szCs w:val="24"/>
+        </w:rPr>
+        <w:t xml:space="preserve">Os predicados </w:t>
+      </w:r>
+      <w:proofErr w:type="spellStart"/>
+      <w:r>
+        <w:rPr>
+          <w:rFonts w:ascii="Century Schoolbook" w:hAnsi="Century Schoolbook"/>
+          <w:i/>
+          <w:sz w:val="24"/>
+          <w:szCs w:val="24"/>
+        </w:rPr>
+        <w:t>startGame</w:t>
+      </w:r>
+      <w:proofErr w:type="spellEnd"/>
+      <w:r>
+        <w:rPr>
+          <w:rFonts w:ascii="Century Schoolbook" w:hAnsi="Century Schoolbook"/>
+          <w:sz w:val="24"/>
+          <w:szCs w:val="24"/>
+        </w:rPr>
+        <w:t xml:space="preserve"> e </w:t>
+      </w:r>
+      <w:proofErr w:type="spellStart"/>
+      <w:r>
+        <w:rPr>
+          <w:rFonts w:ascii="Century Schoolbook" w:hAnsi="Century Schoolbook"/>
+          <w:i/>
+          <w:sz w:val="24"/>
+          <w:szCs w:val="24"/>
+        </w:rPr>
+        <w:t>gameLoop</w:t>
+      </w:r>
+      <w:proofErr w:type="spellEnd"/>
+      <w:r>
+        <w:rPr>
+          <w:rFonts w:ascii="Century Schoolbook" w:hAnsi="Century Schoolbook"/>
+          <w:sz w:val="24"/>
+          <w:szCs w:val="24"/>
+        </w:rPr>
+        <w:t xml:space="preserve"> recebem dois átomos </w:t>
+      </w:r>
+      <w:r>
+        <w:rPr>
+          <w:rFonts w:ascii="Century Schoolbook" w:hAnsi="Century Schoolbook"/>
+          <w:i/>
+          <w:sz w:val="24"/>
+          <w:szCs w:val="24"/>
+        </w:rPr>
+        <w:t>Player1</w:t>
+      </w:r>
+      <w:r>
+        <w:rPr>
+          <w:rFonts w:ascii="Century Schoolbook" w:hAnsi="Century Schoolbook"/>
+          <w:sz w:val="24"/>
+          <w:szCs w:val="24"/>
+        </w:rPr>
+        <w:t xml:space="preserve"> e </w:t>
+      </w:r>
+      <w:r>
+        <w:rPr>
+          <w:rFonts w:ascii="Century Schoolbook" w:hAnsi="Century Schoolbook"/>
+          <w:i/>
+          <w:sz w:val="24"/>
+          <w:szCs w:val="24"/>
+        </w:rPr>
+        <w:t>Player2</w:t>
+      </w:r>
+      <w:r>
+        <w:rPr>
+          <w:rFonts w:ascii="Century Schoolbook" w:hAnsi="Century Schoolbook"/>
+          <w:sz w:val="24"/>
+          <w:szCs w:val="24"/>
+        </w:rPr>
+        <w:t xml:space="preserve">, que vão ser passados aos predicados </w:t>
+      </w:r>
+      <w:proofErr w:type="spellStart"/>
+      <w:r>
+        <w:rPr>
+          <w:rFonts w:ascii="Century Schoolbook" w:hAnsi="Century Schoolbook"/>
+          <w:i/>
+          <w:sz w:val="24"/>
+          <w:szCs w:val="24"/>
+        </w:rPr>
+        <w:t>blackPlayerTurn</w:t>
+      </w:r>
+      <w:proofErr w:type="spellEnd"/>
+      <w:r>
+        <w:rPr>
+          <w:rFonts w:ascii="Century Schoolbook" w:hAnsi="Century Schoolbook"/>
+          <w:sz w:val="24"/>
+          <w:szCs w:val="24"/>
+        </w:rPr>
+        <w:t xml:space="preserve"> e </w:t>
+      </w:r>
+      <w:proofErr w:type="spellStart"/>
+      <w:r>
+        <w:rPr>
+          <w:rFonts w:ascii="Century Schoolbook" w:hAnsi="Century Schoolbook"/>
+          <w:i/>
+          <w:sz w:val="24"/>
+          <w:szCs w:val="24"/>
+        </w:rPr>
+        <w:t>whitePlayerTurn</w:t>
+      </w:r>
+      <w:proofErr w:type="spellEnd"/>
+      <w:r>
+        <w:rPr>
+          <w:rFonts w:ascii="Century Schoolbook" w:hAnsi="Century Schoolbook"/>
+          <w:sz w:val="24"/>
+          <w:szCs w:val="24"/>
+        </w:rPr>
+        <w:t xml:space="preserve">. Estes átomos podem ser </w:t>
+      </w:r>
+      <w:r>
+        <w:rPr>
+          <w:rFonts w:ascii="Century Schoolbook" w:hAnsi="Century Schoolbook"/>
+          <w:i/>
+          <w:sz w:val="24"/>
+          <w:szCs w:val="24"/>
+        </w:rPr>
+        <w:t>‘P’</w:t>
+      </w:r>
+      <w:r>
+        <w:rPr>
+          <w:rFonts w:ascii="Century Schoolbook" w:hAnsi="Century Schoolbook"/>
+          <w:sz w:val="24"/>
+          <w:szCs w:val="24"/>
+        </w:rPr>
+        <w:t xml:space="preserve"> </w:t>
+      </w:r>
+      <w:r>
+        <w:rPr>
+          <w:rFonts w:ascii="Century Schoolbook" w:hAnsi="Century Schoolbook"/>
+          <w:sz w:val="24"/>
+          <w:szCs w:val="24"/>
+        </w:rPr>
+        <w:t>(</w:t>
+      </w:r>
+      <w:proofErr w:type="spellStart"/>
+      <w:r>
+        <w:rPr>
+          <w:rFonts w:ascii="Century Schoolbook" w:hAnsi="Century Schoolbook"/>
+          <w:sz w:val="24"/>
+          <w:szCs w:val="24"/>
+        </w:rPr>
+        <w:t>player</w:t>
+      </w:r>
+      <w:proofErr w:type="spellEnd"/>
+      <w:r>
+        <w:rPr>
+          <w:rFonts w:ascii="Century Schoolbook" w:hAnsi="Century Schoolbook"/>
+          <w:sz w:val="24"/>
+          <w:szCs w:val="24"/>
+        </w:rPr>
+        <w:t xml:space="preserve">) </w:t>
+      </w:r>
+      <w:r>
+        <w:rPr>
+          <w:rFonts w:ascii="Century Schoolbook" w:hAnsi="Century Schoolbook"/>
+          <w:sz w:val="24"/>
+          <w:szCs w:val="24"/>
+        </w:rPr>
+        <w:t xml:space="preserve">ou </w:t>
+      </w:r>
+      <w:r>
+        <w:rPr>
+          <w:rFonts w:ascii="Century Schoolbook" w:hAnsi="Century Schoolbook"/>
+          <w:i/>
+          <w:sz w:val="24"/>
+          <w:szCs w:val="24"/>
+        </w:rPr>
+        <w:t>‘C’</w:t>
+      </w:r>
+      <w:r>
+        <w:rPr>
+          <w:rFonts w:ascii="Century Schoolbook" w:hAnsi="Century Schoolbook"/>
+          <w:sz w:val="24"/>
+          <w:szCs w:val="24"/>
+        </w:rPr>
+        <w:t xml:space="preserve"> (</w:t>
+      </w:r>
+      <w:proofErr w:type="spellStart"/>
+      <w:r>
+        <w:rPr>
+          <w:rFonts w:ascii="Century Schoolbook" w:hAnsi="Century Schoolbook"/>
+          <w:sz w:val="24"/>
+          <w:szCs w:val="24"/>
+        </w:rPr>
+        <w:t>computer</w:t>
+      </w:r>
+      <w:proofErr w:type="spellEnd"/>
+      <w:r>
+        <w:rPr>
+          <w:rFonts w:ascii="Century Schoolbook" w:hAnsi="Century Schoolbook"/>
+          <w:sz w:val="24"/>
+          <w:szCs w:val="24"/>
+        </w:rPr>
+        <w:t xml:space="preserve">). Assim é possível saber </w:t>
+      </w:r>
+      <w:r>
+        <w:rPr>
+          <w:rFonts w:ascii="Century Schoolbook" w:hAnsi="Century Schoolbook"/>
+          <w:sz w:val="24"/>
+          <w:szCs w:val="24"/>
+        </w:rPr>
+        <w:lastRenderedPageBreak/>
+        <w:t>no ficheiro logic.pl, se se deve chamar os predicados relacionados com o computador.</w:t>
+      </w:r>
+      <w:r>
+        <w:rPr>
+          <w:rFonts w:ascii="Century Schoolbook" w:hAnsi="Century Schoolbook"/>
+          <w:sz w:val="24"/>
+          <w:szCs w:val="24"/>
+        </w:rPr>
+        <w:t xml:space="preserve"> </w:t>
+      </w:r>
+    </w:p>
+    <w:p>
+      <w:pPr>
+        <w:jc w:val="both"/>
+        <w:rPr>
+          <w:rFonts w:ascii="Century Schoolbook" w:hAnsi="Century Schoolbook"/>
+          <w:sz w:val="24"/>
+          <w:szCs w:val="24"/>
+        </w:rPr>
+      </w:pPr>
+      <w:r>
+        <w:rPr>
+          <w:rFonts w:ascii="Century Schoolbook" w:hAnsi="Century Schoolbook"/>
+          <w:sz w:val="24"/>
+          <w:szCs w:val="24"/>
+        </w:rPr>
+        <w:t>Para a</w:t>
+      </w:r>
+      <w:r>
+        <w:rPr>
+          <w:rFonts w:ascii="Century Schoolbook" w:hAnsi="Century Schoolbook"/>
+          <w:sz w:val="24"/>
+          <w:szCs w:val="24"/>
+        </w:rPr>
+        <w:t xml:space="preserve"> geração de jogadas do computador foram usados os seguintes predicados que se encontram no ficheiro</w:t>
+      </w:r>
+      <w:r>
+        <w:rPr>
+          <w:rFonts w:ascii="Century Schoolbook" w:hAnsi="Century Schoolbook"/>
+          <w:sz w:val="24"/>
+          <w:szCs w:val="24"/>
+        </w:rPr>
+        <w:t xml:space="preserve"> </w:t>
+      </w:r>
+      <w:r>
+        <w:rPr>
+          <w:rFonts w:ascii="Century Schoolbook" w:hAnsi="Century Schoolbook"/>
+          <w:i/>
+          <w:sz w:val="24"/>
+          <w:szCs w:val="24"/>
+        </w:rPr>
+        <w:t>bot</w:t>
+      </w:r>
+      <w:r>
+        <w:rPr>
+          <w:rFonts w:ascii="Century Schoolbook" w:hAnsi="Century Schoolbook"/>
+          <w:i/>
+          <w:sz w:val="24"/>
+          <w:szCs w:val="24"/>
+        </w:rPr>
+        <w:t>.pl</w:t>
+      </w:r>
+      <w:r>
+        <w:rPr>
+          <w:rFonts w:ascii="Century Schoolbook" w:hAnsi="Century Schoolbook"/>
+          <w:sz w:val="24"/>
+          <w:szCs w:val="24"/>
+        </w:rPr>
+        <w:t>:</w:t>
+      </w:r>
+    </w:p>
+    <w:p>
+      <w:pPr>
+        <w:shd w:val="clear" w:color="auto" w:fill="F5F5F5"/>
+        <w:spacing w:after="0" w:line="285" w:lineRule="atLeast"/>
+        <w:jc w:val="both"/>
+        <w:rPr>
+          <w:rFonts w:ascii="Consolas" w:eastAsia="Times New Roman" w:hAnsi="Consolas" w:cs="Times New Roman"/>
+          <w:color w:val="333333"/>
+          <w:sz w:val="18"/>
+          <w:szCs w:val="21"/>
+          <w:lang w:eastAsia="pt-PT"/>
+        </w:rPr>
+      </w:pPr>
       <w:proofErr w:type="spellStart"/>
       <w:proofErr w:type="gramStart"/>
       <w:r>
         <w:rPr>
-          <w:rFonts w:ascii="Century Schoolbook" w:hAnsi="Century Schoolbook"/>
-          <w:color w:val="AEAAAA" w:themeColor="background2" w:themeShade="BF"/>
-          <w:sz w:val="24"/>
-          <w:szCs w:val="24"/>
-        </w:rPr>
-        <w:t>value</w:t>
-      </w:r>
-      <w:proofErr w:type="spellEnd"/>
-      <w:r>
-        <w:rPr>
-          <w:rFonts w:ascii="Century Schoolbook" w:hAnsi="Century Schoolbook"/>
-          <w:color w:val="AEAAAA" w:themeColor="background2" w:themeShade="BF"/>
-          <w:sz w:val="24"/>
-          <w:szCs w:val="24"/>
+          <w:rFonts w:ascii="Consolas" w:eastAsia="Times New Roman" w:hAnsi="Consolas" w:cs="Times New Roman"/>
+          <w:color w:val="AB6526"/>
+          <w:sz w:val="18"/>
+          <w:szCs w:val="21"/>
+          <w:lang w:eastAsia="pt-PT"/>
+        </w:rPr>
+        <w:t>generatePlayerMove</w:t>
+      </w:r>
+      <w:proofErr w:type="spellEnd"/>
+      <w:r>
+        <w:rPr>
+          <w:rFonts w:ascii="Consolas" w:eastAsia="Times New Roman" w:hAnsi="Consolas" w:cs="Times New Roman"/>
+          <w:color w:val="333333"/>
+          <w:sz w:val="18"/>
+          <w:szCs w:val="21"/>
+          <w:lang w:eastAsia="pt-PT"/>
         </w:rPr>
         <w:t>(</w:t>
       </w:r>
+      <w:proofErr w:type="spellStart"/>
       <w:proofErr w:type="gramEnd"/>
       <w:r>
         <w:rPr>
-          <w:rFonts w:ascii="Century Schoolbook" w:hAnsi="Century Schoolbook"/>
-          <w:color w:val="AEAAAA" w:themeColor="background2" w:themeShade="BF"/>
-          <w:sz w:val="24"/>
-          <w:szCs w:val="24"/>
-        </w:rPr>
-        <w:t>+</w:t>
-      </w:r>
-      <w:proofErr w:type="spellStart"/>
-      <w:r>
-        <w:rPr>
-          <w:rFonts w:ascii="Century Schoolbook" w:hAnsi="Century Schoolbook"/>
-          <w:color w:val="AEAAAA" w:themeColor="background2" w:themeShade="BF"/>
-          <w:sz w:val="24"/>
-          <w:szCs w:val="24"/>
+          <w:rFonts w:ascii="Consolas" w:eastAsia="Times New Roman" w:hAnsi="Consolas" w:cs="Times New Roman"/>
+          <w:color w:val="7A3E9D"/>
+          <w:sz w:val="18"/>
+          <w:szCs w:val="21"/>
+          <w:lang w:eastAsia="pt-PT"/>
         </w:rPr>
         <w:t>Board</w:t>
       </w:r>
       <w:proofErr w:type="spellEnd"/>
       <w:r>
         <w:rPr>
-          <w:rFonts w:ascii="Century Schoolbook" w:hAnsi="Century Schoolbook"/>
-          <w:color w:val="AEAAAA" w:themeColor="background2" w:themeShade="BF"/>
-          <w:sz w:val="24"/>
-          <w:szCs w:val="24"/>
-        </w:rPr>
-        <w:t>, +</w:t>
-      </w:r>
-      <w:proofErr w:type="spellStart"/>
-      <w:r>
-        <w:rPr>
-          <w:rFonts w:ascii="Century Schoolbook" w:hAnsi="Century Schoolbook"/>
-          <w:color w:val="AEAAAA" w:themeColor="background2" w:themeShade="BF"/>
-          <w:sz w:val="24"/>
-          <w:szCs w:val="24"/>
-        </w:rPr>
-        <w:t>Player</w:t>
-      </w:r>
-      <w:proofErr w:type="spellEnd"/>
-      <w:r>
-        <w:rPr>
-          <w:rFonts w:ascii="Century Schoolbook" w:hAnsi="Century Schoolbook"/>
-          <w:color w:val="AEAAAA" w:themeColor="background2" w:themeShade="BF"/>
-          <w:sz w:val="24"/>
-          <w:szCs w:val="24"/>
-        </w:rPr>
-        <w:t>, -</w:t>
-      </w:r>
-      <w:proofErr w:type="spellStart"/>
-      <w:r>
-        <w:rPr>
-          <w:rFonts w:ascii="Century Schoolbook" w:hAnsi="Century Schoolbook"/>
-          <w:color w:val="AEAAAA" w:themeColor="background2" w:themeShade="BF"/>
-          <w:sz w:val="24"/>
-          <w:szCs w:val="24"/>
-        </w:rPr>
-        <w:t>Value</w:t>
-      </w:r>
-      <w:proofErr w:type="spellEnd"/>
-      <w:r>
-        <w:rPr>
-          <w:rFonts w:ascii="Century Schoolbook" w:hAnsi="Century Schoolbook"/>
-          <w:color w:val="AEAAAA" w:themeColor="background2" w:themeShade="BF"/>
-          <w:sz w:val="24"/>
-          <w:szCs w:val="24"/>
-        </w:rPr>
-        <w:t>).</w:t>
+          <w:rFonts w:ascii="Consolas" w:eastAsia="Times New Roman" w:hAnsi="Consolas" w:cs="Times New Roman"/>
+          <w:color w:val="333333"/>
+          <w:sz w:val="18"/>
+          <w:szCs w:val="21"/>
+          <w:lang w:eastAsia="pt-PT"/>
+        </w:rPr>
+        <w:t xml:space="preserve">, </w:t>
+      </w:r>
+      <w:proofErr w:type="spellStart"/>
+      <w:r>
+        <w:rPr>
+          <w:rFonts w:ascii="Consolas" w:eastAsia="Times New Roman" w:hAnsi="Consolas" w:cs="Times New Roman"/>
+          <w:color w:val="7A3E9D"/>
+          <w:sz w:val="18"/>
+          <w:szCs w:val="21"/>
+          <w:lang w:eastAsia="pt-PT"/>
+        </w:rPr>
+        <w:t>Row</w:t>
+      </w:r>
+      <w:proofErr w:type="spellEnd"/>
+      <w:r>
+        <w:rPr>
+          <w:rFonts w:ascii="Consolas" w:eastAsia="Times New Roman" w:hAnsi="Consolas" w:cs="Times New Roman"/>
+          <w:color w:val="333333"/>
+          <w:sz w:val="18"/>
+          <w:szCs w:val="21"/>
+          <w:lang w:eastAsia="pt-PT"/>
+        </w:rPr>
+        <w:t xml:space="preserve">, </w:t>
+      </w:r>
+      <w:proofErr w:type="spellStart"/>
+      <w:r>
+        <w:rPr>
+          <w:rFonts w:ascii="Consolas" w:eastAsia="Times New Roman" w:hAnsi="Consolas" w:cs="Times New Roman"/>
+          <w:color w:val="7A3E9D"/>
+          <w:sz w:val="18"/>
+          <w:szCs w:val="21"/>
+          <w:lang w:eastAsia="pt-PT"/>
+        </w:rPr>
+        <w:t>Column</w:t>
+      </w:r>
+      <w:proofErr w:type="spellEnd"/>
+      <w:r>
+        <w:rPr>
+          <w:rFonts w:ascii="Consolas" w:eastAsia="Times New Roman" w:hAnsi="Consolas" w:cs="Times New Roman"/>
+          <w:color w:val="333333"/>
+          <w:sz w:val="18"/>
+          <w:szCs w:val="21"/>
+          <w:lang w:eastAsia="pt-PT"/>
+        </w:rPr>
+        <w:t>)</w:t>
+      </w:r>
+    </w:p>
+    <w:p>
+      <w:pPr>
+        <w:shd w:val="clear" w:color="auto" w:fill="F5F5F5"/>
+        <w:spacing w:after="0" w:line="285" w:lineRule="atLeast"/>
+        <w:jc w:val="both"/>
+        <w:rPr>
+          <w:rFonts w:ascii="Consolas" w:eastAsia="Times New Roman" w:hAnsi="Consolas" w:cs="Times New Roman"/>
+          <w:color w:val="333333"/>
+          <w:sz w:val="18"/>
+          <w:szCs w:val="21"/>
+          <w:lang w:eastAsia="pt-PT"/>
+        </w:rPr>
+      </w:pPr>
+      <w:proofErr w:type="spellStart"/>
+      <w:proofErr w:type="gramStart"/>
+      <w:r>
+        <w:rPr>
+          <w:rFonts w:ascii="Consolas" w:eastAsia="Times New Roman" w:hAnsi="Consolas" w:cs="Times New Roman"/>
+          <w:color w:val="AB6526"/>
+          <w:sz w:val="18"/>
+          <w:szCs w:val="21"/>
+          <w:lang w:eastAsia="pt-PT"/>
+        </w:rPr>
+        <w:t>moveWorker</w:t>
+      </w:r>
+      <w:proofErr w:type="spellEnd"/>
+      <w:r>
+        <w:rPr>
+          <w:rFonts w:ascii="Consolas" w:eastAsia="Times New Roman" w:hAnsi="Consolas" w:cs="Times New Roman"/>
+          <w:color w:val="333333"/>
+          <w:sz w:val="18"/>
+          <w:szCs w:val="21"/>
+          <w:lang w:eastAsia="pt-PT"/>
+        </w:rPr>
+        <w:t>(</w:t>
+      </w:r>
+      <w:proofErr w:type="spellStart"/>
+      <w:proofErr w:type="gramEnd"/>
+      <w:r>
+        <w:rPr>
+          <w:rFonts w:ascii="Consolas" w:eastAsia="Times New Roman" w:hAnsi="Consolas" w:cs="Times New Roman"/>
+          <w:color w:val="7A3E9D"/>
+          <w:sz w:val="18"/>
+          <w:szCs w:val="21"/>
+          <w:lang w:eastAsia="pt-PT"/>
+        </w:rPr>
+        <w:t>Board</w:t>
+      </w:r>
+      <w:proofErr w:type="spellEnd"/>
+      <w:r>
+        <w:rPr>
+          <w:rFonts w:ascii="Consolas" w:eastAsia="Times New Roman" w:hAnsi="Consolas" w:cs="Times New Roman"/>
+          <w:color w:val="333333"/>
+          <w:sz w:val="18"/>
+          <w:szCs w:val="21"/>
+          <w:lang w:eastAsia="pt-PT"/>
+        </w:rPr>
+        <w:t xml:space="preserve">, </w:t>
+      </w:r>
+      <w:proofErr w:type="spellStart"/>
+      <w:r>
+        <w:rPr>
+          <w:rFonts w:ascii="Consolas" w:eastAsia="Times New Roman" w:hAnsi="Consolas" w:cs="Times New Roman"/>
+          <w:color w:val="7A3E9D"/>
+          <w:sz w:val="18"/>
+          <w:szCs w:val="21"/>
+          <w:lang w:eastAsia="pt-PT"/>
+        </w:rPr>
+        <w:t>WorkerRow</w:t>
+      </w:r>
+      <w:proofErr w:type="spellEnd"/>
+      <w:r>
+        <w:rPr>
+          <w:rFonts w:ascii="Consolas" w:eastAsia="Times New Roman" w:hAnsi="Consolas" w:cs="Times New Roman"/>
+          <w:color w:val="333333"/>
+          <w:sz w:val="18"/>
+          <w:szCs w:val="21"/>
+          <w:lang w:eastAsia="pt-PT"/>
+        </w:rPr>
+        <w:t xml:space="preserve">, </w:t>
+      </w:r>
+      <w:proofErr w:type="spellStart"/>
+      <w:r>
+        <w:rPr>
+          <w:rFonts w:ascii="Consolas" w:eastAsia="Times New Roman" w:hAnsi="Consolas" w:cs="Times New Roman"/>
+          <w:color w:val="7A3E9D"/>
+          <w:sz w:val="18"/>
+          <w:szCs w:val="21"/>
+          <w:lang w:eastAsia="pt-PT"/>
+        </w:rPr>
+        <w:t>WorkerColumn</w:t>
+      </w:r>
+      <w:proofErr w:type="spellEnd"/>
+      <w:r>
+        <w:rPr>
+          <w:rFonts w:ascii="Consolas" w:eastAsia="Times New Roman" w:hAnsi="Consolas" w:cs="Times New Roman"/>
+          <w:color w:val="333333"/>
+          <w:sz w:val="18"/>
+          <w:szCs w:val="21"/>
+          <w:lang w:eastAsia="pt-PT"/>
+        </w:rPr>
+        <w:t xml:space="preserve">, </w:t>
+      </w:r>
+      <w:proofErr w:type="spellStart"/>
+      <w:r>
+        <w:rPr>
+          <w:rFonts w:ascii="Consolas" w:eastAsia="Times New Roman" w:hAnsi="Consolas" w:cs="Times New Roman"/>
+          <w:color w:val="7A3E9D"/>
+          <w:sz w:val="18"/>
+          <w:szCs w:val="21"/>
+          <w:lang w:eastAsia="pt-PT"/>
+        </w:rPr>
+        <w:t>WorkerNewRow</w:t>
+      </w:r>
+      <w:proofErr w:type="spellEnd"/>
+      <w:r>
+        <w:rPr>
+          <w:rFonts w:ascii="Consolas" w:eastAsia="Times New Roman" w:hAnsi="Consolas" w:cs="Times New Roman"/>
+          <w:color w:val="333333"/>
+          <w:sz w:val="18"/>
+          <w:szCs w:val="21"/>
+          <w:lang w:eastAsia="pt-PT"/>
+        </w:rPr>
+        <w:t xml:space="preserve">, </w:t>
+      </w:r>
+      <w:proofErr w:type="spellStart"/>
+      <w:r>
+        <w:rPr>
+          <w:rFonts w:ascii="Consolas" w:eastAsia="Times New Roman" w:hAnsi="Consolas" w:cs="Times New Roman"/>
+          <w:color w:val="7A3E9D"/>
+          <w:sz w:val="18"/>
+          <w:szCs w:val="21"/>
+          <w:lang w:eastAsia="pt-PT"/>
+        </w:rPr>
+        <w:t>WorkerNewColumn</w:t>
+      </w:r>
+      <w:proofErr w:type="spellEnd"/>
+      <w:r>
+        <w:rPr>
+          <w:rFonts w:ascii="Consolas" w:eastAsia="Times New Roman" w:hAnsi="Consolas" w:cs="Times New Roman"/>
+          <w:color w:val="333333"/>
+          <w:sz w:val="18"/>
+          <w:szCs w:val="21"/>
+          <w:lang w:eastAsia="pt-PT"/>
+        </w:rPr>
+        <w:t xml:space="preserve">, </w:t>
+      </w:r>
+      <w:proofErr w:type="spellStart"/>
+      <w:r>
+        <w:rPr>
+          <w:rFonts w:ascii="Consolas" w:eastAsia="Times New Roman" w:hAnsi="Consolas" w:cs="Times New Roman"/>
+          <w:color w:val="7A3E9D"/>
+          <w:sz w:val="18"/>
+          <w:szCs w:val="21"/>
+          <w:lang w:eastAsia="pt-PT"/>
+        </w:rPr>
+        <w:t>Res</w:t>
+      </w:r>
+      <w:proofErr w:type="spellEnd"/>
+      <w:r>
+        <w:rPr>
+          <w:rFonts w:ascii="Consolas" w:eastAsia="Times New Roman" w:hAnsi="Consolas" w:cs="Times New Roman"/>
+          <w:color w:val="333333"/>
+          <w:sz w:val="18"/>
+          <w:szCs w:val="21"/>
+          <w:lang w:eastAsia="pt-PT"/>
+        </w:rPr>
+        <w:t>)</w:t>
+      </w:r>
+    </w:p>
+    <w:p>
+      <w:pPr>
+        <w:shd w:val="clear" w:color="auto" w:fill="F5F5F5"/>
+        <w:spacing w:after="0" w:line="285" w:lineRule="atLeast"/>
+        <w:jc w:val="both"/>
+        <w:rPr>
+          <w:rFonts w:ascii="Consolas" w:eastAsia="Times New Roman" w:hAnsi="Consolas" w:cs="Times New Roman"/>
+          <w:color w:val="333333"/>
+          <w:sz w:val="18"/>
+          <w:szCs w:val="21"/>
+          <w:lang w:eastAsia="pt-PT"/>
+        </w:rPr>
+      </w:pPr>
+      <w:proofErr w:type="spellStart"/>
+      <w:proofErr w:type="gramStart"/>
+      <w:r>
+        <w:rPr>
+          <w:rFonts w:ascii="Consolas" w:eastAsia="Times New Roman" w:hAnsi="Consolas" w:cs="Times New Roman"/>
+          <w:color w:val="AB6526"/>
+          <w:sz w:val="18"/>
+          <w:szCs w:val="21"/>
+          <w:lang w:eastAsia="pt-PT"/>
+        </w:rPr>
+        <w:t>chooseWorker</w:t>
+      </w:r>
+      <w:proofErr w:type="spellEnd"/>
+      <w:r>
+        <w:rPr>
+          <w:rFonts w:ascii="Consolas" w:eastAsia="Times New Roman" w:hAnsi="Consolas" w:cs="Times New Roman"/>
+          <w:color w:val="333333"/>
+          <w:sz w:val="18"/>
+          <w:szCs w:val="21"/>
+          <w:lang w:eastAsia="pt-PT"/>
+        </w:rPr>
+        <w:t>(</w:t>
+      </w:r>
+      <w:proofErr w:type="spellStart"/>
+      <w:proofErr w:type="gramEnd"/>
+      <w:r>
+        <w:rPr>
+          <w:rFonts w:ascii="Consolas" w:eastAsia="Times New Roman" w:hAnsi="Consolas" w:cs="Times New Roman"/>
+          <w:color w:val="7A3E9D"/>
+          <w:sz w:val="18"/>
+          <w:szCs w:val="21"/>
+          <w:lang w:eastAsia="pt-PT"/>
+        </w:rPr>
+        <w:t>Board</w:t>
+      </w:r>
+      <w:proofErr w:type="spellEnd"/>
+      <w:r>
+        <w:rPr>
+          <w:rFonts w:ascii="Consolas" w:eastAsia="Times New Roman" w:hAnsi="Consolas" w:cs="Times New Roman"/>
+          <w:color w:val="333333"/>
+          <w:sz w:val="18"/>
+          <w:szCs w:val="21"/>
+          <w:lang w:eastAsia="pt-PT"/>
+        </w:rPr>
+        <w:t xml:space="preserve">, </w:t>
+      </w:r>
+      <w:proofErr w:type="spellStart"/>
+      <w:r>
+        <w:rPr>
+          <w:rFonts w:ascii="Consolas" w:eastAsia="Times New Roman" w:hAnsi="Consolas" w:cs="Times New Roman"/>
+          <w:color w:val="7A3E9D"/>
+          <w:sz w:val="18"/>
+          <w:szCs w:val="21"/>
+          <w:lang w:eastAsia="pt-PT"/>
+        </w:rPr>
+        <w:t>WorkerRow</w:t>
+      </w:r>
+      <w:proofErr w:type="spellEnd"/>
+      <w:r>
+        <w:rPr>
+          <w:rFonts w:ascii="Consolas" w:eastAsia="Times New Roman" w:hAnsi="Consolas" w:cs="Times New Roman"/>
+          <w:color w:val="333333"/>
+          <w:sz w:val="18"/>
+          <w:szCs w:val="21"/>
+          <w:lang w:eastAsia="pt-PT"/>
+        </w:rPr>
+        <w:t xml:space="preserve">, </w:t>
+      </w:r>
+      <w:proofErr w:type="spellStart"/>
+      <w:r>
+        <w:rPr>
+          <w:rFonts w:ascii="Consolas" w:eastAsia="Times New Roman" w:hAnsi="Consolas" w:cs="Times New Roman"/>
+          <w:color w:val="7A3E9D"/>
+          <w:sz w:val="18"/>
+          <w:szCs w:val="21"/>
+          <w:lang w:eastAsia="pt-PT"/>
+        </w:rPr>
+        <w:t>WorkerColumn</w:t>
+      </w:r>
+      <w:proofErr w:type="spellEnd"/>
+      <w:r>
+        <w:rPr>
+          <w:rFonts w:ascii="Consolas" w:eastAsia="Times New Roman" w:hAnsi="Consolas" w:cs="Times New Roman"/>
+          <w:color w:val="333333"/>
+          <w:sz w:val="18"/>
+          <w:szCs w:val="21"/>
+          <w:lang w:eastAsia="pt-PT"/>
+        </w:rPr>
+        <w:t>)</w:t>
+      </w:r>
+    </w:p>
+    <w:p>
+      <w:pPr>
+        <w:shd w:val="clear" w:color="auto" w:fill="F5F5F5"/>
+        <w:spacing w:after="0" w:line="285" w:lineRule="atLeast"/>
+        <w:jc w:val="both"/>
+        <w:rPr>
+          <w:rFonts w:ascii="Consolas" w:eastAsia="Times New Roman" w:hAnsi="Consolas" w:cs="Times New Roman"/>
+          <w:color w:val="333333"/>
+          <w:sz w:val="18"/>
+          <w:szCs w:val="21"/>
+          <w:lang w:eastAsia="pt-PT"/>
+        </w:rPr>
+      </w:pPr>
+      <w:proofErr w:type="spellStart"/>
+      <w:proofErr w:type="gramStart"/>
+      <w:r>
+        <w:rPr>
+          <w:rFonts w:ascii="Consolas" w:eastAsia="Times New Roman" w:hAnsi="Consolas" w:cs="Times New Roman"/>
+          <w:color w:val="AB6526"/>
+          <w:sz w:val="18"/>
+          <w:szCs w:val="21"/>
+          <w:lang w:eastAsia="pt-PT"/>
+        </w:rPr>
+        <w:t>generateWorkerMove</w:t>
+      </w:r>
+      <w:proofErr w:type="spellEnd"/>
+      <w:r>
+        <w:rPr>
+          <w:rFonts w:ascii="Consolas" w:eastAsia="Times New Roman" w:hAnsi="Consolas" w:cs="Times New Roman"/>
+          <w:color w:val="333333"/>
+          <w:sz w:val="18"/>
+          <w:szCs w:val="21"/>
+          <w:lang w:eastAsia="pt-PT"/>
+        </w:rPr>
+        <w:t>(</w:t>
+      </w:r>
+      <w:proofErr w:type="spellStart"/>
+      <w:proofErr w:type="gramEnd"/>
+      <w:r>
+        <w:rPr>
+          <w:rFonts w:ascii="Consolas" w:eastAsia="Times New Roman" w:hAnsi="Consolas" w:cs="Times New Roman"/>
+          <w:color w:val="7A3E9D"/>
+          <w:sz w:val="18"/>
+          <w:szCs w:val="21"/>
+          <w:lang w:eastAsia="pt-PT"/>
+        </w:rPr>
+        <w:t>Board</w:t>
+      </w:r>
+      <w:r>
+        <w:rPr>
+          <w:rFonts w:ascii="Consolas" w:eastAsia="Times New Roman" w:hAnsi="Consolas" w:cs="Times New Roman"/>
+          <w:color w:val="333333"/>
+          <w:sz w:val="18"/>
+          <w:szCs w:val="21"/>
+          <w:lang w:eastAsia="pt-PT"/>
+        </w:rPr>
+        <w:t>,</w:t>
+      </w:r>
+      <w:r>
+        <w:rPr>
+          <w:rFonts w:ascii="Consolas" w:eastAsia="Times New Roman" w:hAnsi="Consolas" w:cs="Times New Roman"/>
+          <w:color w:val="7A3E9D"/>
+          <w:sz w:val="18"/>
+          <w:szCs w:val="21"/>
+          <w:lang w:eastAsia="pt-PT"/>
+        </w:rPr>
+        <w:t>WorkerNewRow</w:t>
+      </w:r>
+      <w:proofErr w:type="spellEnd"/>
+      <w:r>
+        <w:rPr>
+          <w:rFonts w:ascii="Consolas" w:eastAsia="Times New Roman" w:hAnsi="Consolas" w:cs="Times New Roman"/>
+          <w:color w:val="333333"/>
+          <w:sz w:val="18"/>
+          <w:szCs w:val="21"/>
+          <w:lang w:eastAsia="pt-PT"/>
+        </w:rPr>
+        <w:t xml:space="preserve">, </w:t>
+      </w:r>
+      <w:proofErr w:type="spellStart"/>
+      <w:r>
+        <w:rPr>
+          <w:rFonts w:ascii="Consolas" w:eastAsia="Times New Roman" w:hAnsi="Consolas" w:cs="Times New Roman"/>
+          <w:color w:val="7A3E9D"/>
+          <w:sz w:val="18"/>
+          <w:szCs w:val="21"/>
+          <w:lang w:eastAsia="pt-PT"/>
+        </w:rPr>
+        <w:t>WorkerNewColumn</w:t>
+      </w:r>
+      <w:proofErr w:type="spellEnd"/>
+      <w:r>
+        <w:rPr>
+          <w:rFonts w:ascii="Consolas" w:eastAsia="Times New Roman" w:hAnsi="Consolas" w:cs="Times New Roman"/>
+          <w:color w:val="333333"/>
+          <w:sz w:val="18"/>
+          <w:szCs w:val="21"/>
+          <w:lang w:eastAsia="pt-PT"/>
+        </w:rPr>
+        <w:t>)</w:t>
       </w:r>
     </w:p>
     <w:p>
@@ -3983,137 +5352,515 @@
         <w:jc w:val="both"/>
         <w:rPr>
           <w:rFonts w:ascii="Century Schoolbook" w:hAnsi="Century Schoolbook"/>
-          <w:i/>
-          <w:sz w:val="44"/>
+          <w:sz w:val="24"/>
           <w:szCs w:val="24"/>
         </w:rPr>
       </w:pPr>
-      <w:r>
-        <w:rPr>
-          <w:rFonts w:ascii="Century Schoolbook" w:hAnsi="Century Schoolbook"/>
-          <w:i/>
-          <w:sz w:val="44"/>
-          <w:szCs w:val="24"/>
-        </w:rPr>
-        <w:t>Jogada do Computador</w:t>
+      <w:proofErr w:type="spellStart"/>
+      <w:r>
+        <w:rPr>
+          <w:rFonts w:ascii="Century Schoolbook" w:hAnsi="Century Schoolbook"/>
+          <w:b/>
+          <w:sz w:val="24"/>
+          <w:szCs w:val="24"/>
+        </w:rPr>
+        <w:t>generatePlayerMove</w:t>
+      </w:r>
+      <w:proofErr w:type="spellEnd"/>
+      <w:r>
+        <w:rPr>
+          <w:rFonts w:ascii="Century Schoolbook" w:hAnsi="Century Schoolbook"/>
+          <w:sz w:val="24"/>
+          <w:szCs w:val="24"/>
+        </w:rPr>
+        <w:t xml:space="preserve"> – </w:t>
+      </w:r>
+      <w:r>
+        <w:rPr>
+          <w:rFonts w:ascii="Century Schoolbook" w:hAnsi="Century Schoolbook"/>
+          <w:sz w:val="24"/>
+          <w:szCs w:val="24"/>
+        </w:rPr>
+        <w:t>Gera um linha e coluna aleatória, verifica se é uma jogada válida, ou seja, se é uma célula que está</w:t>
+      </w:r>
+      <w:r>
+        <w:rPr>
+          <w:rFonts w:ascii="Century Schoolbook" w:hAnsi="Century Schoolbook"/>
+          <w:sz w:val="24"/>
+          <w:szCs w:val="24"/>
+        </w:rPr>
+        <w:t xml:space="preserve"> nas linhas d</w:t>
+      </w:r>
+      <w:r>
+        <w:rPr>
+          <w:rFonts w:ascii="Century Schoolbook" w:hAnsi="Century Schoolbook"/>
+          <w:sz w:val="24"/>
+          <w:szCs w:val="24"/>
+        </w:rPr>
+        <w:t xml:space="preserve">e visão de algum </w:t>
+      </w:r>
+      <w:proofErr w:type="spellStart"/>
+      <w:r>
+        <w:rPr>
+          <w:rFonts w:ascii="Century Schoolbook" w:hAnsi="Century Schoolbook"/>
+          <w:sz w:val="24"/>
+          <w:szCs w:val="24"/>
+        </w:rPr>
+        <w:t>worker</w:t>
+      </w:r>
+      <w:proofErr w:type="spellEnd"/>
+      <w:r>
+        <w:rPr>
+          <w:rFonts w:ascii="Century Schoolbook" w:hAnsi="Century Schoolbook"/>
+          <w:sz w:val="24"/>
+          <w:szCs w:val="24"/>
+        </w:rPr>
+        <w:t xml:space="preserve"> e se a célula </w:t>
+      </w:r>
+      <w:r>
+        <w:rPr>
+          <w:rFonts w:ascii="Century Schoolbook" w:hAnsi="Century Schoolbook"/>
+          <w:sz w:val="24"/>
+          <w:szCs w:val="24"/>
+        </w:rPr>
+        <w:t>está</w:t>
+      </w:r>
+      <w:r>
+        <w:rPr>
+          <w:rFonts w:ascii="Century Schoolbook" w:hAnsi="Century Schoolbook"/>
+          <w:sz w:val="24"/>
+          <w:szCs w:val="24"/>
+        </w:rPr>
+        <w:t xml:space="preserve"> atualmente vazia. Caso seja válida, ele devolve essa linha e coluna, caso contrário es</w:t>
+      </w:r>
+      <w:r>
+        <w:rPr>
+          <w:rFonts w:ascii="Century Schoolbook" w:hAnsi="Century Schoolbook"/>
+          <w:sz w:val="24"/>
+          <w:szCs w:val="24"/>
+        </w:rPr>
+        <w:t>te predicado</w:t>
+      </w:r>
+      <w:r>
+        <w:rPr>
+          <w:rFonts w:ascii="Century Schoolbook" w:hAnsi="Century Schoolbook"/>
+          <w:sz w:val="24"/>
+          <w:szCs w:val="24"/>
+        </w:rPr>
+        <w:t xml:space="preserve"> chama-se a si própria para tentar gerar uma nova posição.</w:t>
       </w:r>
     </w:p>
     <w:p>
       <w:pPr>
         <w:jc w:val="both"/>
         <w:rPr>
-          <w:color w:val="AEAAAA" w:themeColor="background2" w:themeShade="BF"/>
-          <w:sz w:val="20"/>
-          <w:szCs w:val="20"/>
+          <w:rFonts w:ascii="Century Schoolbook" w:hAnsi="Century Schoolbook"/>
+          <w:sz w:val="24"/>
+          <w:szCs w:val="24"/>
         </w:rPr>
       </w:pPr>
-      <w:r>
-        <w:rPr>
-          <w:color w:val="AEAAAA" w:themeColor="background2" w:themeShade="BF"/>
-          <w:sz w:val="20"/>
-          <w:szCs w:val="20"/>
-        </w:rPr>
-        <w:t xml:space="preserve">Escolha da jogada a efetuar pelo computador, dependendo do nível de dificuldade. Por exemplo: </w:t>
-      </w:r>
-      <w:proofErr w:type="spellStart"/>
-      <w:r>
-        <w:rPr>
+      <w:proofErr w:type="spellStart"/>
+      <w:r>
+        <w:rPr>
+          <w:rFonts w:ascii="Century Schoolbook" w:hAnsi="Century Schoolbook"/>
+          <w:b/>
+          <w:sz w:val="24"/>
+          <w:szCs w:val="24"/>
+        </w:rPr>
+        <w:t>move</w:t>
+      </w:r>
+      <w:r>
+        <w:rPr>
+          <w:rFonts w:ascii="Century Schoolbook" w:hAnsi="Century Schoolbook"/>
+          <w:b/>
+          <w:sz w:val="24"/>
+          <w:szCs w:val="24"/>
+        </w:rPr>
+        <w:t>WorkerPos</w:t>
+      </w:r>
+      <w:proofErr w:type="spellEnd"/>
+      <w:r>
+        <w:rPr>
+          <w:rFonts w:ascii="Century Schoolbook" w:hAnsi="Century Schoolbook"/>
+          <w:sz w:val="24"/>
+          <w:szCs w:val="24"/>
+        </w:rPr>
+        <w:t xml:space="preserve"> – </w:t>
+      </w:r>
+      <w:r>
+        <w:rPr>
+          <w:rFonts w:ascii="Century Schoolbook" w:hAnsi="Century Schoolbook"/>
+          <w:sz w:val="24"/>
+          <w:szCs w:val="24"/>
+        </w:rPr>
+        <w:t xml:space="preserve">Escolhe aleatoriamente se vai mover ou não o </w:t>
+      </w:r>
+      <w:proofErr w:type="spellStart"/>
+      <w:r>
+        <w:rPr>
+          <w:rFonts w:ascii="Century Schoolbook" w:hAnsi="Century Schoolbook"/>
+          <w:sz w:val="24"/>
+          <w:szCs w:val="24"/>
+        </w:rPr>
+        <w:t>worker</w:t>
+      </w:r>
+      <w:proofErr w:type="spellEnd"/>
+      <w:r>
+        <w:rPr>
+          <w:rFonts w:ascii="Century Schoolbook" w:hAnsi="Century Schoolbook"/>
+          <w:sz w:val="24"/>
+          <w:szCs w:val="24"/>
+        </w:rPr>
+        <w:t xml:space="preserve">. Se </w:t>
+      </w:r>
+      <w:r>
+        <w:rPr>
+          <w:rFonts w:ascii="Century Schoolbook" w:hAnsi="Century Schoolbook"/>
+          <w:sz w:val="24"/>
+          <w:szCs w:val="24"/>
+        </w:rPr>
+        <w:t xml:space="preserve">escolher </w:t>
+      </w:r>
+      <w:r>
+        <w:rPr>
+          <w:rFonts w:ascii="Century Schoolbook" w:hAnsi="Century Schoolbook"/>
+          <w:sz w:val="24"/>
+          <w:szCs w:val="24"/>
+        </w:rPr>
+        <w:t xml:space="preserve">mover o </w:t>
+      </w:r>
+      <w:proofErr w:type="spellStart"/>
+      <w:r>
+        <w:rPr>
+          <w:rFonts w:ascii="Century Schoolbook" w:hAnsi="Century Schoolbook"/>
+          <w:sz w:val="24"/>
+          <w:szCs w:val="24"/>
+        </w:rPr>
+        <w:t>worker</w:t>
+      </w:r>
+      <w:proofErr w:type="spellEnd"/>
+      <w:r>
+        <w:rPr>
+          <w:rFonts w:ascii="Century Schoolbook" w:hAnsi="Century Schoolbook"/>
+          <w:sz w:val="24"/>
+          <w:szCs w:val="24"/>
+        </w:rPr>
+        <w:t>,</w:t>
+      </w:r>
+      <w:r>
+        <w:rPr>
+          <w:rFonts w:ascii="Century Schoolbook" w:hAnsi="Century Schoolbook"/>
+          <w:sz w:val="24"/>
+          <w:szCs w:val="24"/>
+        </w:rPr>
+        <w:t xml:space="preserve"> chama </w:t>
+      </w:r>
+      <w:r>
+        <w:rPr>
+          <w:rFonts w:ascii="Century Schoolbook" w:hAnsi="Century Schoolbook"/>
+          <w:sz w:val="24"/>
+          <w:szCs w:val="24"/>
+        </w:rPr>
+        <w:t>o predicado</w:t>
+      </w:r>
+      <w:r>
+        <w:rPr>
+          <w:rFonts w:ascii="Century Schoolbook" w:hAnsi="Century Schoolbook"/>
+          <w:sz w:val="24"/>
+          <w:szCs w:val="24"/>
+        </w:rPr>
+        <w:t xml:space="preserve"> </w:t>
+      </w:r>
+      <w:proofErr w:type="spellStart"/>
+      <w:r>
+        <w:rPr>
+          <w:rFonts w:ascii="Century Schoolbook" w:hAnsi="Century Schoolbook"/>
           <w:i/>
-          <w:iCs/>
-          <w:color w:val="AEAAAA" w:themeColor="background2" w:themeShade="BF"/>
-          <w:sz w:val="20"/>
-          <w:szCs w:val="20"/>
-        </w:rPr>
-        <w:t>choose_</w:t>
-      </w:r>
-      <w:proofErr w:type="gramStart"/>
-      <w:r>
-        <w:rPr>
+          <w:sz w:val="24"/>
+          <w:szCs w:val="24"/>
+        </w:rPr>
+        <w:t>chooseWorker</w:t>
+      </w:r>
+      <w:proofErr w:type="spellEnd"/>
+      <w:r>
+        <w:rPr>
+          <w:rFonts w:ascii="Century Schoolbook" w:hAnsi="Century Schoolbook"/>
+          <w:sz w:val="24"/>
+          <w:szCs w:val="24"/>
+        </w:rPr>
+        <w:t xml:space="preserve"> para escolher aleatoriamente o </w:t>
+      </w:r>
+      <w:proofErr w:type="spellStart"/>
+      <w:r>
+        <w:rPr>
+          <w:rFonts w:ascii="Century Schoolbook" w:hAnsi="Century Schoolbook"/>
+          <w:sz w:val="24"/>
+          <w:szCs w:val="24"/>
+        </w:rPr>
+        <w:t>worker</w:t>
+      </w:r>
+      <w:proofErr w:type="spellEnd"/>
+      <w:r>
+        <w:rPr>
+          <w:rFonts w:ascii="Century Schoolbook" w:hAnsi="Century Schoolbook"/>
+          <w:sz w:val="24"/>
+          <w:szCs w:val="24"/>
+        </w:rPr>
+        <w:t xml:space="preserve"> a mover e seguidamente chama a função </w:t>
+      </w:r>
+      <w:proofErr w:type="spellStart"/>
+      <w:r>
+        <w:rPr>
+          <w:rFonts w:ascii="Century Schoolbook" w:hAnsi="Century Schoolbook"/>
           <w:i/>
-          <w:iCs/>
-          <w:color w:val="AEAAAA" w:themeColor="background2" w:themeShade="BF"/>
-          <w:sz w:val="20"/>
-          <w:szCs w:val="20"/>
-        </w:rPr>
-        <w:t>move</w:t>
-      </w:r>
-      <w:proofErr w:type="spellEnd"/>
-      <w:r>
-        <w:rPr>
+          <w:sz w:val="24"/>
+          <w:szCs w:val="24"/>
+        </w:rPr>
+        <w:t>generateWorkerMove</w:t>
+      </w:r>
+      <w:proofErr w:type="spellEnd"/>
+      <w:r>
+        <w:rPr>
+          <w:rFonts w:ascii="Century Schoolbook" w:hAnsi="Century Schoolbook"/>
           <w:i/>
-          <w:iCs/>
-          <w:color w:val="AEAAAA" w:themeColor="background2" w:themeShade="BF"/>
-          <w:sz w:val="20"/>
-          <w:szCs w:val="20"/>
-        </w:rPr>
-        <w:t>(</w:t>
-      </w:r>
-      <w:proofErr w:type="gramEnd"/>
-      <w:r>
-        <w:rPr>
+          <w:sz w:val="24"/>
+          <w:szCs w:val="24"/>
+        </w:rPr>
+        <w:t xml:space="preserve"> </w:t>
+      </w:r>
+      <w:r>
+        <w:rPr>
+          <w:rFonts w:ascii="Century Schoolbook" w:hAnsi="Century Schoolbook"/>
+          <w:sz w:val="24"/>
+          <w:szCs w:val="24"/>
+        </w:rPr>
+        <w:t>para saber a posição para qual mover</w:t>
+      </w:r>
+      <w:r>
+        <w:rPr>
+          <w:rFonts w:ascii="Century Schoolbook" w:hAnsi="Century Schoolbook"/>
           <w:i/>
-          <w:iCs/>
-          <w:color w:val="AEAAAA" w:themeColor="background2" w:themeShade="BF"/>
-          <w:sz w:val="20"/>
-          <w:szCs w:val="20"/>
-        </w:rPr>
-        <w:t>+</w:t>
-      </w:r>
-      <w:proofErr w:type="spellStart"/>
-      <w:r>
-        <w:rPr>
-          <w:i/>
-          <w:iCs/>
-          <w:color w:val="AEAAAA" w:themeColor="background2" w:themeShade="BF"/>
-          <w:sz w:val="20"/>
-          <w:szCs w:val="20"/>
-        </w:rPr>
-        <w:t>Level</w:t>
-      </w:r>
-      <w:proofErr w:type="spellEnd"/>
-      <w:r>
-        <w:rPr>
-          <w:i/>
-          <w:iCs/>
-          <w:color w:val="AEAAAA" w:themeColor="background2" w:themeShade="BF"/>
-          <w:sz w:val="20"/>
-          <w:szCs w:val="20"/>
-        </w:rPr>
-        <w:t>, +</w:t>
-      </w:r>
-      <w:proofErr w:type="spellStart"/>
-      <w:r>
-        <w:rPr>
-          <w:i/>
-          <w:iCs/>
-          <w:color w:val="AEAAAA" w:themeColor="background2" w:themeShade="BF"/>
-          <w:sz w:val="20"/>
-          <w:szCs w:val="20"/>
-        </w:rPr>
-        <w:t>Board</w:t>
-      </w:r>
-      <w:proofErr w:type="spellEnd"/>
-      <w:r>
-        <w:rPr>
-          <w:i/>
-          <w:iCs/>
-          <w:color w:val="AEAAAA" w:themeColor="background2" w:themeShade="BF"/>
-          <w:sz w:val="20"/>
-          <w:szCs w:val="20"/>
-        </w:rPr>
-        <w:t>, -Move)</w:t>
-      </w:r>
-      <w:r>
-        <w:rPr>
-          <w:color w:val="AEAAAA" w:themeColor="background2" w:themeShade="BF"/>
-          <w:sz w:val="20"/>
-          <w:szCs w:val="20"/>
+          <w:sz w:val="24"/>
+          <w:szCs w:val="24"/>
         </w:rPr>
         <w:t>.</w:t>
       </w:r>
     </w:p>
     <w:p>
       <w:pPr>
+        <w:jc w:val="both"/>
+        <w:rPr>
+          <w:rFonts w:ascii="Century Schoolbook" w:hAnsi="Century Schoolbook"/>
+          <w:sz w:val="24"/>
+          <w:szCs w:val="24"/>
+        </w:rPr>
+      </w:pPr>
+      <w:proofErr w:type="spellStart"/>
+      <w:r>
+        <w:rPr>
+          <w:rFonts w:ascii="Century Schoolbook" w:hAnsi="Century Schoolbook"/>
+          <w:b/>
+          <w:sz w:val="24"/>
+          <w:szCs w:val="24"/>
+        </w:rPr>
+        <w:t>chooseWorker</w:t>
+      </w:r>
+      <w:proofErr w:type="spellEnd"/>
+      <w:r>
+        <w:rPr>
+          <w:rFonts w:ascii="Century Schoolbook" w:hAnsi="Century Schoolbook"/>
+          <w:b/>
+          <w:sz w:val="24"/>
+          <w:szCs w:val="24"/>
+        </w:rPr>
+        <w:t xml:space="preserve"> </w:t>
+      </w:r>
+      <w:r>
+        <w:rPr>
+          <w:rFonts w:ascii="Century Schoolbook" w:hAnsi="Century Schoolbook"/>
+          <w:sz w:val="24"/>
+          <w:szCs w:val="24"/>
+        </w:rPr>
+        <w:t xml:space="preserve">– </w:t>
+      </w:r>
+      <w:r>
+        <w:rPr>
+          <w:rFonts w:ascii="Century Schoolbook" w:hAnsi="Century Schoolbook"/>
+          <w:sz w:val="24"/>
+          <w:szCs w:val="24"/>
+        </w:rPr>
+        <w:t xml:space="preserve">Escolhe aleatoriamente o </w:t>
+      </w:r>
+      <w:proofErr w:type="spellStart"/>
+      <w:r>
+        <w:rPr>
+          <w:rFonts w:ascii="Century Schoolbook" w:hAnsi="Century Schoolbook"/>
+          <w:sz w:val="24"/>
+          <w:szCs w:val="24"/>
+        </w:rPr>
+        <w:t>worker</w:t>
+      </w:r>
+      <w:proofErr w:type="spellEnd"/>
+      <w:r>
+        <w:rPr>
+          <w:rFonts w:ascii="Century Schoolbook" w:hAnsi="Century Schoolbook"/>
+          <w:sz w:val="24"/>
+          <w:szCs w:val="24"/>
+        </w:rPr>
+        <w:t xml:space="preserve"> a mover.</w:t>
+      </w:r>
+      <w:r>
+        <w:rPr>
+          <w:rFonts w:ascii="Century Schoolbook" w:hAnsi="Century Schoolbook"/>
+          <w:sz w:val="24"/>
+          <w:szCs w:val="24"/>
+        </w:rPr>
+        <w:t xml:space="preserve"> </w:t>
+      </w:r>
+    </w:p>
+    <w:p>
+      <w:pPr>
+        <w:jc w:val="both"/>
+        <w:rPr>
+          <w:rFonts w:ascii="Century Schoolbook" w:hAnsi="Century Schoolbook"/>
+          <w:sz w:val="24"/>
+          <w:szCs w:val="24"/>
+        </w:rPr>
+      </w:pPr>
+      <w:proofErr w:type="spellStart"/>
+      <w:r>
+        <w:rPr>
+          <w:rFonts w:ascii="Century Schoolbook" w:hAnsi="Century Schoolbook"/>
+          <w:b/>
+          <w:sz w:val="24"/>
+          <w:szCs w:val="24"/>
+        </w:rPr>
+        <w:t>generateWorkerMove</w:t>
+      </w:r>
+      <w:proofErr w:type="spellEnd"/>
+      <w:r>
+        <w:rPr>
+          <w:rFonts w:ascii="Century Schoolbook" w:hAnsi="Century Schoolbook"/>
+          <w:sz w:val="24"/>
+          <w:szCs w:val="24"/>
+        </w:rPr>
+        <w:t xml:space="preserve"> –</w:t>
+      </w:r>
+      <w:r>
+        <w:rPr>
+          <w:rFonts w:ascii="Century Schoolbook" w:hAnsi="Century Schoolbook"/>
+          <w:sz w:val="24"/>
+          <w:szCs w:val="24"/>
+        </w:rPr>
+        <w:t xml:space="preserve"> Tal como o </w:t>
+      </w:r>
+      <w:proofErr w:type="spellStart"/>
+      <w:r>
+        <w:rPr>
+          <w:rFonts w:ascii="Century Schoolbook" w:hAnsi="Century Schoolbook"/>
+          <w:i/>
+          <w:sz w:val="24"/>
+          <w:szCs w:val="24"/>
+        </w:rPr>
+        <w:t>generatePlayerMove</w:t>
+      </w:r>
+      <w:proofErr w:type="spellEnd"/>
+      <w:r>
+        <w:rPr>
+          <w:rFonts w:ascii="Century Schoolbook" w:hAnsi="Century Schoolbook"/>
+          <w:sz w:val="24"/>
+          <w:szCs w:val="24"/>
+        </w:rPr>
+        <w:t>, gera uma linha e uma coluna</w:t>
+      </w:r>
+      <w:r>
+        <w:rPr>
+          <w:rFonts w:ascii="Century Schoolbook" w:hAnsi="Century Schoolbook"/>
+          <w:sz w:val="24"/>
+          <w:szCs w:val="24"/>
+        </w:rPr>
+        <w:t xml:space="preserve"> e </w:t>
+      </w:r>
+      <w:r>
+        <w:rPr>
+          <w:rFonts w:ascii="Century Schoolbook" w:hAnsi="Century Schoolbook"/>
+          <w:sz w:val="24"/>
+          <w:szCs w:val="24"/>
+        </w:rPr>
+        <w:t>verif</w:t>
+      </w:r>
+      <w:r>
+        <w:rPr>
+          <w:rFonts w:ascii="Century Schoolbook" w:hAnsi="Century Schoolbook"/>
+          <w:sz w:val="24"/>
+          <w:szCs w:val="24"/>
+        </w:rPr>
+        <w:t>ica se é valida. N</w:t>
+      </w:r>
+      <w:r>
+        <w:rPr>
+          <w:rFonts w:ascii="Century Schoolbook" w:hAnsi="Century Schoolbook"/>
+          <w:sz w:val="24"/>
+          <w:szCs w:val="24"/>
+        </w:rPr>
+        <w:t xml:space="preserve">este caso é só verificar se a célula está vazia. </w:t>
+      </w:r>
+      <w:r>
+        <w:rPr>
+          <w:rFonts w:ascii="Century Schoolbook" w:hAnsi="Century Schoolbook"/>
+          <w:sz w:val="24"/>
+          <w:szCs w:val="24"/>
+        </w:rPr>
+        <w:t>Caso seja válida, ele devolve essa linha e coluna, caso contrário es</w:t>
+      </w:r>
+      <w:r>
+        <w:rPr>
+          <w:rFonts w:ascii="Century Schoolbook" w:hAnsi="Century Schoolbook"/>
+          <w:sz w:val="24"/>
+          <w:szCs w:val="24"/>
+        </w:rPr>
+        <w:t>te predicado</w:t>
+      </w:r>
+      <w:r>
+        <w:rPr>
+          <w:rFonts w:ascii="Century Schoolbook" w:hAnsi="Century Schoolbook"/>
+          <w:sz w:val="24"/>
+          <w:szCs w:val="24"/>
+        </w:rPr>
+        <w:t xml:space="preserve"> chama-se a si própria para tentar gerar uma nova posição.</w:t>
+      </w:r>
+      <w:r>
+        <w:rPr>
+          <w:rFonts w:ascii="Century Schoolbook" w:hAnsi="Century Schoolbook"/>
+          <w:sz w:val="24"/>
+          <w:szCs w:val="24"/>
+        </w:rPr>
+        <w:t xml:space="preserve"> </w:t>
+      </w:r>
+    </w:p>
+    <w:p>
+      <w:pPr>
+        <w:jc w:val="both"/>
+        <w:rPr>
+          <w:rFonts w:ascii="Century Schoolbook" w:hAnsi="Century Schoolbook"/>
+          <w:sz w:val="24"/>
+          <w:szCs w:val="24"/>
+        </w:rPr>
+      </w:pPr>
+    </w:p>
+    <w:p>
+      <w:pPr>
+        <w:jc w:val="both"/>
+        <w:rPr>
+          <w:rFonts w:ascii="Century Schoolbook" w:hAnsi="Century Schoolbook"/>
+          <w:sz w:val="24"/>
+          <w:szCs w:val="24"/>
+        </w:rPr>
+      </w:pPr>
+    </w:p>
+    <w:p>
+      <w:pPr>
+        <w:jc w:val="both"/>
         <w:rPr>
           <w:rFonts w:ascii="Century Schoolbook" w:hAnsi="Century Schoolbook"/>
           <w:sz w:val="24"/>

</xml_diff>